<commit_message>
secao 8, aula 108
</commit_message>
<xml_diff>
--- a/Machine Learning e Data Science com Python.docx
+++ b/Machine Learning e Data Science com Python.docx
@@ -1476,8 +1476,6 @@
       <w:r>
         <w:t>Svm</w:t>
       </w:r>
-      <w:bookmarkStart w:id="0" w:name="_GoBack"/>
-      <w:bookmarkEnd w:id="0"/>
     </w:p>
     <w:p>
       <w:pPr>
@@ -1641,13 +1639,7 @@
               <w:rPr>
                 <w:rFonts w:ascii="Cambria Math" w:hAnsi="Cambria Math"/>
               </w:rPr>
-              <m:t>Y</m:t>
-            </m:r>
-            <m:r>
-              <w:rPr>
-                <w:rFonts w:ascii="Cambria Math" w:hAnsi="Cambria Math"/>
-              </w:rPr>
-              <m:t xml:space="preserve"> </m:t>
+              <m:t xml:space="preserve">Y </m:t>
             </m:r>
           </m:e>
         </m:acc>
@@ -1687,13 +1679,7 @@
           <w:rPr>
             <w:rFonts w:ascii="Cambria Math" w:eastAsiaTheme="minorEastAsia" w:hAnsi="Cambria Math"/>
           </w:rPr>
-          <m:t xml:space="preserve"> é o intercepto ,</m:t>
-        </m:r>
-        <m:r>
-          <w:rPr>
-            <w:rFonts w:ascii="Cambria Math" w:eastAsiaTheme="minorEastAsia" w:hAnsi="Cambria Math"/>
-          </w:rPr>
-          <m:t xml:space="preserve"> </m:t>
+          <m:t xml:space="preserve"> é o intercepto , </m:t>
         </m:r>
         <m:sSub>
           <m:sSubPr>
@@ -1725,13 +1711,7 @@
           <w:rPr>
             <w:rFonts w:ascii="Cambria Math" w:eastAsiaTheme="minorEastAsia" w:hAnsi="Cambria Math"/>
           </w:rPr>
-          <m:t xml:space="preserve"> parametro real </m:t>
-        </m:r>
-        <m:r>
-          <w:rPr>
-            <w:rFonts w:ascii="Cambria Math" w:eastAsiaTheme="minorEastAsia" w:hAnsi="Cambria Math"/>
-          </w:rPr>
-          <m:t xml:space="preserve">   </m:t>
+          <m:t xml:space="preserve"> parametro real    </m:t>
         </m:r>
       </m:oMath>
       <w:r>
@@ -2317,13 +2297,7 @@
           <w:rPr>
             <w:rFonts w:ascii="Cambria Math" w:eastAsiaTheme="minorEastAsia" w:hAnsi="Cambria Math"/>
           </w:rPr>
-          <m:t xml:space="preserve"> </m:t>
-        </m:r>
-        <m:r>
-          <w:rPr>
-            <w:rFonts w:ascii="Cambria Math" w:eastAsiaTheme="minorEastAsia" w:hAnsi="Cambria Math"/>
-          </w:rPr>
-          <m:t xml:space="preserve"> e  </m:t>
+          <m:t xml:space="preserve">  e  </m:t>
         </m:r>
         <m:sSub>
           <m:sSubPr>
@@ -2436,6 +2410,393 @@
       <w:pPr>
         <w:pStyle w:val="ListParagraph"/>
         <w:numPr>
+          <w:ilvl w:val="2"/>
+          <w:numId w:val="5"/>
+        </w:numPr>
+        <w:tabs>
+          <w:tab w:val="left" w:pos="709"/>
+        </w:tabs>
+      </w:pPr>
+      <w:r>
+        <w:t>Pode ser pela distancia euclidiana:</w:t>
+      </w:r>
+    </w:p>
+    <w:p>
+      <w:pPr>
+        <w:tabs>
+          <w:tab w:val="left" w:pos="709"/>
+        </w:tabs>
+        <w:ind w:left="1068"/>
+        <w:rPr>
+          <w:rFonts w:eastAsiaTheme="minorEastAsia"/>
+        </w:rPr>
+      </w:pPr>
+      <w:r>
+        <w:tab/>
+      </w:r>
+      <w:r>
+        <w:tab/>
+      </w:r>
+      <w:r>
+        <w:tab/>
+      </w:r>
+      <w:r>
+        <w:tab/>
+      </w:r>
+      <m:oMath>
+        <m:r>
+          <w:rPr>
+            <w:rFonts w:ascii="Cambria Math" w:hAnsi="Cambria Math"/>
+          </w:rPr>
+          <m:t>d</m:t>
+        </m:r>
+        <m:d>
+          <m:dPr>
+            <m:ctrlPr>
+              <w:rPr>
+                <w:rFonts w:ascii="Cambria Math" w:hAnsi="Cambria Math"/>
+                <w:i/>
+              </w:rPr>
+            </m:ctrlPr>
+          </m:dPr>
+          <m:e>
+            <m:r>
+              <w:rPr>
+                <w:rFonts w:ascii="Cambria Math" w:hAnsi="Cambria Math"/>
+              </w:rPr>
+              <m:t>p,q</m:t>
+            </m:r>
+          </m:e>
+        </m:d>
+        <m:r>
+          <w:rPr>
+            <w:rFonts w:ascii="Cambria Math" w:hAnsi="Cambria Math"/>
+          </w:rPr>
+          <m:t xml:space="preserve">= </m:t>
+        </m:r>
+        <m:rad>
+          <m:radPr>
+            <m:degHide m:val="1"/>
+            <m:ctrlPr>
+              <w:rPr>
+                <w:rFonts w:ascii="Cambria Math" w:hAnsi="Cambria Math"/>
+                <w:i/>
+              </w:rPr>
+            </m:ctrlPr>
+          </m:radPr>
+          <m:deg/>
+          <m:e>
+            <m:nary>
+              <m:naryPr>
+                <m:chr m:val="∑"/>
+                <m:limLoc m:val="undOvr"/>
+                <m:ctrlPr>
+                  <w:rPr>
+                    <w:rFonts w:ascii="Cambria Math" w:hAnsi="Cambria Math"/>
+                    <w:i/>
+                  </w:rPr>
+                </m:ctrlPr>
+              </m:naryPr>
+              <m:sub>
+                <m:r>
+                  <w:rPr>
+                    <w:rFonts w:ascii="Cambria Math" w:hAnsi="Cambria Math"/>
+                  </w:rPr>
+                  <m:t>i=1</m:t>
+                </m:r>
+              </m:sub>
+              <m:sup>
+                <m:r>
+                  <w:rPr>
+                    <w:rFonts w:ascii="Cambria Math" w:hAnsi="Cambria Math"/>
+                  </w:rPr>
+                  <m:t>n</m:t>
+                </m:r>
+              </m:sup>
+              <m:e>
+                <m:sSup>
+                  <m:sSupPr>
+                    <m:ctrlPr>
+                      <w:rPr>
+                        <w:rFonts w:ascii="Cambria Math" w:hAnsi="Cambria Math"/>
+                        <w:i/>
+                      </w:rPr>
+                    </m:ctrlPr>
+                  </m:sSupPr>
+                  <m:e>
+                    <m:r>
+                      <w:rPr>
+                        <w:rFonts w:ascii="Cambria Math" w:hAnsi="Cambria Math"/>
+                      </w:rPr>
+                      <m:t>(</m:t>
+                    </m:r>
+                    <m:sSub>
+                      <m:sSubPr>
+                        <m:ctrlPr>
+                          <w:rPr>
+                            <w:rFonts w:ascii="Cambria Math" w:hAnsi="Cambria Math"/>
+                            <w:i/>
+                          </w:rPr>
+                        </m:ctrlPr>
+                      </m:sSubPr>
+                      <m:e>
+                        <m:r>
+                          <w:rPr>
+                            <w:rFonts w:ascii="Cambria Math" w:hAnsi="Cambria Math"/>
+                          </w:rPr>
+                          <m:t>p</m:t>
+                        </m:r>
+                      </m:e>
+                      <m:sub>
+                        <m:r>
+                          <w:rPr>
+                            <w:rFonts w:ascii="Cambria Math" w:hAnsi="Cambria Math"/>
+                          </w:rPr>
+                          <m:t>i</m:t>
+                        </m:r>
+                      </m:sub>
+                    </m:sSub>
+                    <m:r>
+                      <w:rPr>
+                        <w:rFonts w:ascii="Cambria Math" w:hAnsi="Cambria Math"/>
+                      </w:rPr>
+                      <m:t>-</m:t>
+                    </m:r>
+                    <m:sSub>
+                      <m:sSubPr>
+                        <m:ctrlPr>
+                          <w:rPr>
+                            <w:rFonts w:ascii="Cambria Math" w:hAnsi="Cambria Math"/>
+                            <w:i/>
+                          </w:rPr>
+                        </m:ctrlPr>
+                      </m:sSubPr>
+                      <m:e>
+                        <m:r>
+                          <w:rPr>
+                            <w:rFonts w:ascii="Cambria Math" w:hAnsi="Cambria Math"/>
+                          </w:rPr>
+                          <m:t>q</m:t>
+                        </m:r>
+                      </m:e>
+                      <m:sub>
+                        <m:r>
+                          <w:rPr>
+                            <w:rFonts w:ascii="Cambria Math" w:hAnsi="Cambria Math"/>
+                          </w:rPr>
+                          <m:t>i</m:t>
+                        </m:r>
+                      </m:sub>
+                    </m:sSub>
+                    <m:r>
+                      <w:rPr>
+                        <w:rFonts w:ascii="Cambria Math" w:hAnsi="Cambria Math"/>
+                      </w:rPr>
+                      <m:t>)</m:t>
+                    </m:r>
+                  </m:e>
+                  <m:sup>
+                    <m:r>
+                      <w:rPr>
+                        <w:rFonts w:ascii="Cambria Math" w:hAnsi="Cambria Math"/>
+                      </w:rPr>
+                      <m:t>2</m:t>
+                    </m:r>
+                  </m:sup>
+                </m:sSup>
+              </m:e>
+            </m:nary>
+          </m:e>
+        </m:rad>
+      </m:oMath>
+    </w:p>
+    <w:p>
+      <w:pPr>
+        <w:pStyle w:val="ListParagraph"/>
+        <w:numPr>
+          <w:ilvl w:val="0"/>
+          <w:numId w:val="13"/>
+        </w:numPr>
+        <w:tabs>
+          <w:tab w:val="left" w:pos="709"/>
+        </w:tabs>
+      </w:pPr>
+      <w:r>
+        <w:t>Distancia Manhattan ou distancia retangular :</w:t>
+      </w:r>
+    </w:p>
+    <w:p>
+      <w:pPr>
+        <w:tabs>
+          <w:tab w:val="left" w:pos="709"/>
+        </w:tabs>
+        <w:rPr>
+          <w:rFonts w:eastAsiaTheme="minorEastAsia"/>
+        </w:rPr>
+      </w:pPr>
+      <w:r>
+        <w:tab/>
+      </w:r>
+      <w:r>
+        <w:tab/>
+      </w:r>
+      <w:r>
+        <w:tab/>
+      </w:r>
+      <w:r>
+        <w:tab/>
+      </w:r>
+      <w:r>
+        <w:tab/>
+      </w:r>
+      <m:oMath>
+        <m:r>
+          <w:rPr>
+            <w:rFonts w:ascii="Cambria Math" w:hAnsi="Cambria Math"/>
+          </w:rPr>
+          <m:t>d</m:t>
+        </m:r>
+        <m:d>
+          <m:dPr>
+            <m:ctrlPr>
+              <w:rPr>
+                <w:rFonts w:ascii="Cambria Math" w:hAnsi="Cambria Math"/>
+                <w:i/>
+              </w:rPr>
+            </m:ctrlPr>
+          </m:dPr>
+          <m:e>
+            <m:r>
+              <w:rPr>
+                <w:rFonts w:ascii="Cambria Math" w:hAnsi="Cambria Math"/>
+              </w:rPr>
+              <m:t>p,q</m:t>
+            </m:r>
+          </m:e>
+        </m:d>
+        <m:r>
+          <w:rPr>
+            <w:rFonts w:ascii="Cambria Math" w:hAnsi="Cambria Math"/>
+          </w:rPr>
+          <m:t xml:space="preserve">= </m:t>
+        </m:r>
+        <m:nary>
+          <m:naryPr>
+            <m:chr m:val="∑"/>
+            <m:limLoc m:val="undOvr"/>
+            <m:ctrlPr>
+              <w:rPr>
+                <w:rFonts w:ascii="Cambria Math" w:hAnsi="Cambria Math"/>
+                <w:i/>
+              </w:rPr>
+            </m:ctrlPr>
+          </m:naryPr>
+          <m:sub>
+            <m:r>
+              <w:rPr>
+                <w:rFonts w:ascii="Cambria Math" w:hAnsi="Cambria Math"/>
+              </w:rPr>
+              <m:t>i=1</m:t>
+            </m:r>
+          </m:sub>
+          <m:sup>
+            <m:r>
+              <w:rPr>
+                <w:rFonts w:ascii="Cambria Math" w:hAnsi="Cambria Math"/>
+              </w:rPr>
+              <m:t>n</m:t>
+            </m:r>
+          </m:sup>
+          <m:e>
+            <m:d>
+              <m:dPr>
+                <m:begChr m:val="|"/>
+                <m:endChr m:val="|"/>
+                <m:ctrlPr>
+                  <w:rPr>
+                    <w:rFonts w:ascii="Cambria Math" w:hAnsi="Cambria Math"/>
+                    <w:i/>
+                  </w:rPr>
+                </m:ctrlPr>
+              </m:dPr>
+              <m:e>
+                <m:sSub>
+                  <m:sSubPr>
+                    <m:ctrlPr>
+                      <w:rPr>
+                        <w:rFonts w:ascii="Cambria Math" w:hAnsi="Cambria Math"/>
+                        <w:i/>
+                      </w:rPr>
+                    </m:ctrlPr>
+                  </m:sSubPr>
+                  <m:e>
+                    <m:r>
+                      <w:rPr>
+                        <w:rFonts w:ascii="Cambria Math" w:hAnsi="Cambria Math"/>
+                      </w:rPr>
+                      <m:t>p</m:t>
+                    </m:r>
+                  </m:e>
+                  <m:sub>
+                    <m:r>
+                      <w:rPr>
+                        <w:rFonts w:ascii="Cambria Math" w:hAnsi="Cambria Math"/>
+                      </w:rPr>
+                      <m:t>i</m:t>
+                    </m:r>
+                  </m:sub>
+                </m:sSub>
+                <m:r>
+                  <w:rPr>
+                    <w:rFonts w:ascii="Cambria Math" w:hAnsi="Cambria Math"/>
+                  </w:rPr>
+                  <m:t>-</m:t>
+                </m:r>
+                <m:sSub>
+                  <m:sSubPr>
+                    <m:ctrlPr>
+                      <w:rPr>
+                        <w:rFonts w:ascii="Cambria Math" w:hAnsi="Cambria Math"/>
+                        <w:i/>
+                      </w:rPr>
+                    </m:ctrlPr>
+                  </m:sSubPr>
+                  <m:e>
+                    <m:r>
+                      <w:rPr>
+                        <w:rFonts w:ascii="Cambria Math" w:hAnsi="Cambria Math"/>
+                      </w:rPr>
+                      <m:t>q</m:t>
+                    </m:r>
+                  </m:e>
+                  <m:sub>
+                    <m:r>
+                      <w:rPr>
+                        <w:rFonts w:ascii="Cambria Math" w:hAnsi="Cambria Math"/>
+                      </w:rPr>
+                      <m:t>i</m:t>
+                    </m:r>
+                  </m:sub>
+                </m:sSub>
+              </m:e>
+            </m:d>
+          </m:e>
+        </m:nary>
+      </m:oMath>
+    </w:p>
+    <w:p>
+      <w:pPr>
+        <w:tabs>
+          <w:tab w:val="left" w:pos="709"/>
+        </w:tabs>
+      </w:pPr>
+      <w:bookmarkStart w:id="0" w:name="_GoBack"/>
+      <w:bookmarkEnd w:id="0"/>
+    </w:p>
+    <w:p>
+      <w:pPr>
+        <w:pStyle w:val="ListParagraph"/>
+        <w:numPr>
           <w:ilvl w:val="1"/>
           <w:numId w:val="5"/>
         </w:numPr>
@@ -4359,6 +4720,119 @@
     </w:lvl>
   </w:abstractNum>
   <w:abstractNum w:abstractNumId="3">
+    <w:nsid w:val="2A0F37E1"/>
+    <w:multiLevelType w:val="hybridMultilevel"/>
+    <w:tmpl w:val="D0A876D6"/>
+    <w:lvl w:ilvl="0" w:tplc="04160005">
+      <w:start w:val="1"/>
+      <w:numFmt w:val="bullet"/>
+      <w:lvlText w:val=""/>
+      <w:lvlJc w:val="left"/>
+      <w:pPr>
+        <w:ind w:left="2484" w:hanging="360"/>
+      </w:pPr>
+      <w:rPr>
+        <w:rFonts w:ascii="Wingdings" w:hAnsi="Wingdings" w:hint="default"/>
+      </w:rPr>
+    </w:lvl>
+    <w:lvl w:ilvl="1" w:tplc="04160003" w:tentative="1">
+      <w:start w:val="1"/>
+      <w:numFmt w:val="bullet"/>
+      <w:lvlText w:val="o"/>
+      <w:lvlJc w:val="left"/>
+      <w:pPr>
+        <w:ind w:left="3204" w:hanging="360"/>
+      </w:pPr>
+      <w:rPr>
+        <w:rFonts w:ascii="Courier New" w:hAnsi="Courier New" w:cs="Courier New" w:hint="default"/>
+      </w:rPr>
+    </w:lvl>
+    <w:lvl w:ilvl="2" w:tplc="04160005" w:tentative="1">
+      <w:start w:val="1"/>
+      <w:numFmt w:val="bullet"/>
+      <w:lvlText w:val=""/>
+      <w:lvlJc w:val="left"/>
+      <w:pPr>
+        <w:ind w:left="3924" w:hanging="360"/>
+      </w:pPr>
+      <w:rPr>
+        <w:rFonts w:ascii="Wingdings" w:hAnsi="Wingdings" w:hint="default"/>
+      </w:rPr>
+    </w:lvl>
+    <w:lvl w:ilvl="3" w:tplc="04160001" w:tentative="1">
+      <w:start w:val="1"/>
+      <w:numFmt w:val="bullet"/>
+      <w:lvlText w:val=""/>
+      <w:lvlJc w:val="left"/>
+      <w:pPr>
+        <w:ind w:left="4644" w:hanging="360"/>
+      </w:pPr>
+      <w:rPr>
+        <w:rFonts w:ascii="Symbol" w:hAnsi="Symbol" w:hint="default"/>
+      </w:rPr>
+    </w:lvl>
+    <w:lvl w:ilvl="4" w:tplc="04160003" w:tentative="1">
+      <w:start w:val="1"/>
+      <w:numFmt w:val="bullet"/>
+      <w:lvlText w:val="o"/>
+      <w:lvlJc w:val="left"/>
+      <w:pPr>
+        <w:ind w:left="5364" w:hanging="360"/>
+      </w:pPr>
+      <w:rPr>
+        <w:rFonts w:ascii="Courier New" w:hAnsi="Courier New" w:cs="Courier New" w:hint="default"/>
+      </w:rPr>
+    </w:lvl>
+    <w:lvl w:ilvl="5" w:tplc="04160005" w:tentative="1">
+      <w:start w:val="1"/>
+      <w:numFmt w:val="bullet"/>
+      <w:lvlText w:val=""/>
+      <w:lvlJc w:val="left"/>
+      <w:pPr>
+        <w:ind w:left="6084" w:hanging="360"/>
+      </w:pPr>
+      <w:rPr>
+        <w:rFonts w:ascii="Wingdings" w:hAnsi="Wingdings" w:hint="default"/>
+      </w:rPr>
+    </w:lvl>
+    <w:lvl w:ilvl="6" w:tplc="04160001" w:tentative="1">
+      <w:start w:val="1"/>
+      <w:numFmt w:val="bullet"/>
+      <w:lvlText w:val=""/>
+      <w:lvlJc w:val="left"/>
+      <w:pPr>
+        <w:ind w:left="6804" w:hanging="360"/>
+      </w:pPr>
+      <w:rPr>
+        <w:rFonts w:ascii="Symbol" w:hAnsi="Symbol" w:hint="default"/>
+      </w:rPr>
+    </w:lvl>
+    <w:lvl w:ilvl="7" w:tplc="04160003" w:tentative="1">
+      <w:start w:val="1"/>
+      <w:numFmt w:val="bullet"/>
+      <w:lvlText w:val="o"/>
+      <w:lvlJc w:val="left"/>
+      <w:pPr>
+        <w:ind w:left="7524" w:hanging="360"/>
+      </w:pPr>
+      <w:rPr>
+        <w:rFonts w:ascii="Courier New" w:hAnsi="Courier New" w:cs="Courier New" w:hint="default"/>
+      </w:rPr>
+    </w:lvl>
+    <w:lvl w:ilvl="8" w:tplc="04160005" w:tentative="1">
+      <w:start w:val="1"/>
+      <w:numFmt w:val="bullet"/>
+      <w:lvlText w:val=""/>
+      <w:lvlJc w:val="left"/>
+      <w:pPr>
+        <w:ind w:left="8244" w:hanging="360"/>
+      </w:pPr>
+      <w:rPr>
+        <w:rFonts w:ascii="Wingdings" w:hAnsi="Wingdings" w:hint="default"/>
+      </w:rPr>
+    </w:lvl>
+  </w:abstractNum>
+  <w:abstractNum w:abstractNumId="4">
     <w:nsid w:val="2E1C22A7"/>
     <w:multiLevelType w:val="hybridMultilevel"/>
     <w:tmpl w:val="2F6001FC"/>
@@ -4471,7 +4945,7 @@
       </w:rPr>
     </w:lvl>
   </w:abstractNum>
-  <w:abstractNum w:abstractNumId="4">
+  <w:abstractNum w:abstractNumId="5">
     <w:nsid w:val="3D4E27D6"/>
     <w:multiLevelType w:val="hybridMultilevel"/>
     <w:tmpl w:val="93AA8DAA"/>
@@ -4585,7 +5059,7 @@
       </w:rPr>
     </w:lvl>
   </w:abstractNum>
-  <w:abstractNum w:abstractNumId="5">
+  <w:abstractNum w:abstractNumId="6">
     <w:nsid w:val="4012337B"/>
     <w:multiLevelType w:val="hybridMultilevel"/>
     <w:tmpl w:val="C7DAB24E"/>
@@ -4698,7 +5172,7 @@
       </w:rPr>
     </w:lvl>
   </w:abstractNum>
-  <w:abstractNum w:abstractNumId="6">
+  <w:abstractNum w:abstractNumId="7">
     <w:nsid w:val="4E9152A3"/>
     <w:multiLevelType w:val="hybridMultilevel"/>
     <w:tmpl w:val="DF8EC566"/>
@@ -4811,7 +5285,7 @@
       </w:rPr>
     </w:lvl>
   </w:abstractNum>
-  <w:abstractNum w:abstractNumId="7">
+  <w:abstractNum w:abstractNumId="8">
     <w:nsid w:val="511257BA"/>
     <w:multiLevelType w:val="hybridMultilevel"/>
     <w:tmpl w:val="3FC84EDC"/>
@@ -4839,7 +5313,7 @@
         <w:rFonts w:ascii="Courier New" w:hAnsi="Courier New" w:cs="Courier New" w:hint="default"/>
       </w:rPr>
     </w:lvl>
-    <w:lvl w:ilvl="2" w:tplc="04160005" w:tentative="1">
+    <w:lvl w:ilvl="2" w:tplc="04160005">
       <w:start w:val="1"/>
       <w:numFmt w:val="bullet"/>
       <w:lvlText w:val=""/>
@@ -4851,7 +5325,7 @@
         <w:rFonts w:ascii="Wingdings" w:hAnsi="Wingdings" w:hint="default"/>
       </w:rPr>
     </w:lvl>
-    <w:lvl w:ilvl="3" w:tplc="04160001" w:tentative="1">
+    <w:lvl w:ilvl="3" w:tplc="04160001">
       <w:start w:val="1"/>
       <w:numFmt w:val="bullet"/>
       <w:lvlText w:val=""/>
@@ -4924,7 +5398,7 @@
       </w:rPr>
     </w:lvl>
   </w:abstractNum>
-  <w:abstractNum w:abstractNumId="8">
+  <w:abstractNum w:abstractNumId="9">
     <w:nsid w:val="577912C4"/>
     <w:multiLevelType w:val="hybridMultilevel"/>
     <w:tmpl w:val="5D4EEB8E"/>
@@ -5037,7 +5511,7 @@
       </w:rPr>
     </w:lvl>
   </w:abstractNum>
-  <w:abstractNum w:abstractNumId="9">
+  <w:abstractNum w:abstractNumId="10">
     <w:nsid w:val="5E872798"/>
     <w:multiLevelType w:val="hybridMultilevel"/>
     <w:tmpl w:val="D4729016"/>
@@ -5150,7 +5624,7 @@
       </w:rPr>
     </w:lvl>
   </w:abstractNum>
-  <w:abstractNum w:abstractNumId="10">
+  <w:abstractNum w:abstractNumId="11">
     <w:nsid w:val="5F655F46"/>
     <w:multiLevelType w:val="hybridMultilevel"/>
     <w:tmpl w:val="ABC2C602"/>
@@ -5263,7 +5737,7 @@
       </w:rPr>
     </w:lvl>
   </w:abstractNum>
-  <w:abstractNum w:abstractNumId="11">
+  <w:abstractNum w:abstractNumId="12">
     <w:nsid w:val="78EA0301"/>
     <w:multiLevelType w:val="hybridMultilevel"/>
     <w:tmpl w:val="DB6AF1C2"/>
@@ -5377,40 +5851,43 @@
     </w:lvl>
   </w:abstractNum>
   <w:num w:numId="1">
-    <w:abstractNumId w:val="4"/>
+    <w:abstractNumId w:val="5"/>
   </w:num>
   <w:num w:numId="2">
     <w:abstractNumId w:val="0"/>
   </w:num>
   <w:num w:numId="3">
+    <w:abstractNumId w:val="11"/>
+  </w:num>
+  <w:num w:numId="4">
     <w:abstractNumId w:val="10"/>
   </w:num>
-  <w:num w:numId="4">
-    <w:abstractNumId w:val="9"/>
-  </w:num>
   <w:num w:numId="5">
-    <w:abstractNumId w:val="7"/>
+    <w:abstractNumId w:val="8"/>
   </w:num>
   <w:num w:numId="6">
-    <w:abstractNumId w:val="3"/>
+    <w:abstractNumId w:val="4"/>
   </w:num>
   <w:num w:numId="7">
-    <w:abstractNumId w:val="5"/>
+    <w:abstractNumId w:val="6"/>
   </w:num>
   <w:num w:numId="8">
-    <w:abstractNumId w:val="8"/>
+    <w:abstractNumId w:val="9"/>
   </w:num>
   <w:num w:numId="9">
     <w:abstractNumId w:val="1"/>
   </w:num>
   <w:num w:numId="10">
-    <w:abstractNumId w:val="11"/>
+    <w:abstractNumId w:val="12"/>
   </w:num>
   <w:num w:numId="11">
     <w:abstractNumId w:val="2"/>
   </w:num>
   <w:num w:numId="12">
-    <w:abstractNumId w:val="6"/>
+    <w:abstractNumId w:val="7"/>
+  </w:num>
+  <w:num w:numId="13">
+    <w:abstractNumId w:val="3"/>
   </w:num>
 </w:numbering>
 </file>

</xml_diff>

<commit_message>
secao 8 aula 112
</commit_message>
<xml_diff>
--- a/Machine Learning e Data Science com Python.docx
+++ b/Machine Learning e Data Science com Python.docx
@@ -2340,7 +2340,13 @@
         <w:ind w:hanging="642"/>
       </w:pPr>
       <w:r>
-        <w:t>KNN : supervisionado, simples, classificar atraves de exemplos de treinamento que estão mais próximos no espaço de características. Tem 3 passos a seguir:</w:t>
+        <w:t>KNN : supervisionado, simples, classificar atraves de exemplos de treinamento que estão mais próxim</w:t>
+      </w:r>
+      <w:r>
+        <w:t>os no espaço de características. Em alguns casos apresenta ótimos resultados. Porém pode ser um processo computacionalmente complexo.</w:t>
+      </w:r>
+      <w:r>
+        <w:t xml:space="preserve"> Tem 3 passos a seguir:</w:t>
       </w:r>
     </w:p>
     <w:p>
@@ -2388,7 +2394,80 @@
         <w:t>Definir o valor de K = numero de vizinhos mais proximos</w:t>
       </w:r>
       <w:r>
-        <w:t xml:space="preserve"> (o ideal é que haja um numero impar para desempatar)</w:t>
+        <w:t xml:space="preserve"> (numero impar para desempatar)</w:t>
+      </w:r>
+      <w:r>
+        <w:t xml:space="preserve">. A quantidade default é </w:t>
+      </w:r>
+      <m:oMath>
+        <m:r>
+          <w:rPr>
+            <w:rFonts w:ascii="Cambria Math" w:hAnsi="Cambria Math"/>
+          </w:rPr>
+          <m:t xml:space="preserve">K= </m:t>
+        </m:r>
+        <m:rad>
+          <m:radPr>
+            <m:degHide m:val="1"/>
+            <m:ctrlPr>
+              <w:rPr>
+                <w:rFonts w:ascii="Cambria Math" w:hAnsi="Cambria Math"/>
+                <w:i/>
+              </w:rPr>
+            </m:ctrlPr>
+          </m:radPr>
+          <m:deg/>
+          <m:e>
+            <m:r>
+              <w:rPr>
+                <w:rFonts w:ascii="Cambria Math" w:hAnsi="Cambria Math"/>
+              </w:rPr>
+              <m:t>n</m:t>
+            </m:r>
+          </m:e>
+        </m:rad>
+        <m:r>
+          <w:rPr>
+            <w:rFonts w:ascii="Cambria Math" w:hAnsi="Cambria Math"/>
+          </w:rPr>
+          <m:t xml:space="preserve"> </m:t>
+        </m:r>
+      </m:oMath>
+      <w:r>
+        <w:rPr>
+          <w:rFonts w:eastAsiaTheme="minorEastAsia"/>
+        </w:rPr>
+        <w:t>, onde n é o numero de amostras de treinamento.</w:t>
+      </w:r>
+    </w:p>
+    <w:p>
+      <w:pPr>
+        <w:pStyle w:val="ListParagraph"/>
+        <w:numPr>
+          <w:ilvl w:val="2"/>
+          <w:numId w:val="5"/>
+        </w:numPr>
+        <w:tabs>
+          <w:tab w:val="left" w:pos="709"/>
+        </w:tabs>
+      </w:pPr>
+      <w:r>
+        <w:t>Se K é muito pequeno, a classificaçao fica sensível a pontos de ruído</w:t>
+      </w:r>
+    </w:p>
+    <w:p>
+      <w:pPr>
+        <w:pStyle w:val="ListParagraph"/>
+        <w:numPr>
+          <w:ilvl w:val="2"/>
+          <w:numId w:val="5"/>
+        </w:numPr>
+        <w:tabs>
+          <w:tab w:val="left" w:pos="709"/>
+        </w:tabs>
+      </w:pPr>
+      <w:r>
+        <w:t>Se K é muito grande, pode incluir elementos de outras classes</w:t>
       </w:r>
     </w:p>
     <w:p>
@@ -2790,638 +2869,854 @@
           <w:tab w:val="left" w:pos="709"/>
         </w:tabs>
       </w:pPr>
+    </w:p>
+    <w:p>
+      <w:pPr>
+        <w:pStyle w:val="ListParagraph"/>
+        <w:numPr>
+          <w:ilvl w:val="1"/>
+          <w:numId w:val="5"/>
+        </w:numPr>
+        <w:tabs>
+          <w:tab w:val="left" w:pos="709"/>
+        </w:tabs>
+      </w:pPr>
+      <w:r>
+        <w:t xml:space="preserve">Identificar quem sao os </w:t>
+      </w:r>
+      <w:r>
+        <w:t xml:space="preserve">K </w:t>
+      </w:r>
+      <w:r>
+        <w:t>vizinhos mais proximos</w:t>
+      </w:r>
+    </w:p>
+    <w:p>
+      <w:pPr>
+        <w:pStyle w:val="ListParagraph"/>
+        <w:numPr>
+          <w:ilvl w:val="1"/>
+          <w:numId w:val="5"/>
+        </w:numPr>
+        <w:tabs>
+          <w:tab w:val="left" w:pos="709"/>
+        </w:tabs>
+      </w:pPr>
+      <w:r>
+        <w:t>Utilizar o rotulo da classe dos mais proximos para determina o rotulo de classe do desconhecido (votacao majoritaria)</w:t>
+      </w:r>
+    </w:p>
+    <w:p>
+      <w:pPr>
+        <w:pStyle w:val="ListParagraph"/>
+        <w:tabs>
+          <w:tab w:val="left" w:pos="709"/>
+        </w:tabs>
+        <w:ind w:left="1788"/>
+      </w:pPr>
+    </w:p>
+    <w:p>
+      <w:pPr>
+        <w:pStyle w:val="ListParagraph"/>
+        <w:tabs>
+          <w:tab w:val="left" w:pos="709"/>
+        </w:tabs>
+        <w:ind w:left="2508"/>
+      </w:pPr>
+    </w:p>
+    <w:p>
+      <w:pPr>
+        <w:tabs>
+          <w:tab w:val="left" w:pos="709"/>
+        </w:tabs>
+      </w:pPr>
+    </w:p>
+    <w:p>
+      <w:pPr>
+        <w:tabs>
+          <w:tab w:val="left" w:pos="709"/>
+        </w:tabs>
+      </w:pPr>
+    </w:p>
+    <w:p>
+      <w:pPr>
+        <w:tabs>
+          <w:tab w:val="left" w:pos="709"/>
+        </w:tabs>
+        <w:rPr>
+          <w:b/>
+        </w:rPr>
+      </w:pPr>
+      <w:r>
+        <w:rPr>
+          <w:b/>
+        </w:rPr>
+        <w:t>Biblioteca Numpy:</w:t>
+      </w:r>
+    </w:p>
+    <w:p>
+      <w:pPr>
+        <w:pStyle w:val="ListParagraph"/>
+        <w:numPr>
+          <w:ilvl w:val="0"/>
+          <w:numId w:val="6"/>
+        </w:numPr>
+        <w:tabs>
+          <w:tab w:val="left" w:pos="709"/>
+        </w:tabs>
+      </w:pPr>
+      <w:r>
+        <w:t>NumPy = biblio</w:t>
+      </w:r>
+      <w:r>
+        <w:t>teca para computação cientifica , é baseado em C (boa performance), gratuito</w:t>
+      </w:r>
+    </w:p>
+    <w:p>
+      <w:pPr>
+        <w:pStyle w:val="ListParagraph"/>
+        <w:numPr>
+          <w:ilvl w:val="0"/>
+          <w:numId w:val="6"/>
+        </w:numPr>
+        <w:tabs>
+          <w:tab w:val="left" w:pos="709"/>
+        </w:tabs>
+      </w:pPr>
+      <w:r>
+        <w:t>Criar matriz usando o numpy:  numpy.array ([]) qualquer array n-dimensional</w:t>
+      </w:r>
+      <w:r>
+        <w:t xml:space="preserve"> . É melhor utilizar os arrays dessa lib, porque tem performance muito melhor. </w:t>
+      </w:r>
+    </w:p>
+    <w:p>
+      <w:pPr>
+        <w:pStyle w:val="ListParagraph"/>
+        <w:numPr>
+          <w:ilvl w:val="0"/>
+          <w:numId w:val="6"/>
+        </w:numPr>
+        <w:tabs>
+          <w:tab w:val="left" w:pos="709"/>
+        </w:tabs>
+      </w:pPr>
+      <w:r>
+        <w:t xml:space="preserve">Para acessar o array correspondente à linha:   </w:t>
+      </w:r>
+      <w:r>
+        <w:t>matriz[1,:]</w:t>
+      </w:r>
+      <w:r>
+        <w:t xml:space="preserve">  (2ª linha)</w:t>
+      </w:r>
+    </w:p>
+    <w:p>
+      <w:pPr>
+        <w:pStyle w:val="ListParagraph"/>
+        <w:numPr>
+          <w:ilvl w:val="0"/>
+          <w:numId w:val="6"/>
+        </w:numPr>
+        <w:tabs>
+          <w:tab w:val="left" w:pos="709"/>
+        </w:tabs>
+      </w:pPr>
+      <w:r>
+        <w:t>Para acessar o array correspondente à coluna: matriz[:,0] (1ª coluna)</w:t>
+      </w:r>
+    </w:p>
+    <w:p>
+      <w:pPr>
+        <w:pStyle w:val="ListParagraph"/>
+        <w:numPr>
+          <w:ilvl w:val="0"/>
+          <w:numId w:val="6"/>
+        </w:numPr>
+        <w:tabs>
+          <w:tab w:val="left" w:pos="709"/>
+        </w:tabs>
+      </w:pPr>
+      <w:r>
+        <w:t xml:space="preserve">Para fazer a transposta da matriz: </w:t>
+      </w:r>
+      <w:r>
+        <w:t>matriz.transpose()</w:t>
+      </w:r>
+    </w:p>
+    <w:p>
+      <w:pPr>
+        <w:pStyle w:val="ListParagraph"/>
+        <w:numPr>
+          <w:ilvl w:val="0"/>
+          <w:numId w:val="6"/>
+        </w:numPr>
+        <w:tabs>
+          <w:tab w:val="left" w:pos="709"/>
+        </w:tabs>
+      </w:pPr>
+      <w:r>
+        <w:t>Somar todos os elementos dentro da matriz:  matriz.sum()</w:t>
+      </w:r>
+    </w:p>
+    <w:p>
+      <w:pPr>
+        <w:pStyle w:val="ListParagraph"/>
+        <w:numPr>
+          <w:ilvl w:val="0"/>
+          <w:numId w:val="6"/>
+        </w:numPr>
+        <w:tabs>
+          <w:tab w:val="left" w:pos="709"/>
+        </w:tabs>
+      </w:pPr>
+      <w:r>
+        <w:t>Retornar o  índice do maior</w:t>
+      </w:r>
+      <w:r>
+        <w:t xml:space="preserve"> e o menor </w:t>
+      </w:r>
+      <w:r>
+        <w:t>elemento da matriz: matriz.argmax()</w:t>
+      </w:r>
+      <w:r>
+        <w:t xml:space="preserve">   e  matriz.argmin()</w:t>
+      </w:r>
+    </w:p>
+    <w:p>
+      <w:pPr>
+        <w:pStyle w:val="ListParagraph"/>
+        <w:numPr>
+          <w:ilvl w:val="0"/>
+          <w:numId w:val="6"/>
+        </w:numPr>
+        <w:tabs>
+          <w:tab w:val="left" w:pos="709"/>
+        </w:tabs>
+      </w:pPr>
+      <w:r>
+        <w:t xml:space="preserve">Retornar a dimensão da matriz: </w:t>
+      </w:r>
+      <w:r>
+        <w:t>matriz.ndim</w:t>
+      </w:r>
+    </w:p>
+    <w:p>
+      <w:pPr>
+        <w:pStyle w:val="ListParagraph"/>
+        <w:numPr>
+          <w:ilvl w:val="0"/>
+          <w:numId w:val="6"/>
+        </w:numPr>
+        <w:tabs>
+          <w:tab w:val="left" w:pos="709"/>
+        </w:tabs>
+      </w:pPr>
+      <w:r>
+        <w:t>Copiar array por valor: a = numpy.array() -&gt; a.copy()</w:t>
+      </w:r>
+    </w:p>
+    <w:p>
+      <w:pPr>
+        <w:pStyle w:val="ListParagraph"/>
+        <w:numPr>
+          <w:ilvl w:val="0"/>
+          <w:numId w:val="6"/>
+        </w:numPr>
+        <w:tabs>
+          <w:tab w:val="left" w:pos="709"/>
+        </w:tabs>
+      </w:pPr>
+      <w:r>
+        <w:t>Transformar uma lista em uma matriz =  numpy.reshape(data,(5,4))  - transforma em uma matriz 5x4</w:t>
+      </w:r>
+    </w:p>
+    <w:p>
+      <w:pPr>
+        <w:pStyle w:val="ListParagraph"/>
+        <w:numPr>
+          <w:ilvl w:val="0"/>
+          <w:numId w:val="6"/>
+        </w:numPr>
+        <w:tabs>
+          <w:tab w:val="left" w:pos="709"/>
+        </w:tabs>
+      </w:pPr>
+      <w:r>
+        <w:t>Retornar o item de uma posicao =  matriz.item(index)</w:t>
+      </w:r>
+    </w:p>
+    <w:p>
+      <w:pPr>
+        <w:pStyle w:val="ListParagraph"/>
+        <w:numPr>
+          <w:ilvl w:val="0"/>
+          <w:numId w:val="6"/>
+        </w:numPr>
+        <w:tabs>
+          <w:tab w:val="left" w:pos="709"/>
+        </w:tabs>
+      </w:pPr>
+      <w:r>
+        <w:t xml:space="preserve">Biblioteca para plotar graficos = </w:t>
+      </w:r>
+      <w:r>
+        <w:t xml:space="preserve">pip3 install </w:t>
+      </w:r>
+      <w:r>
+        <w:rPr>
+          <w:b/>
+        </w:rPr>
+        <w:t>matplotlib</w:t>
+      </w:r>
+    </w:p>
+    <w:p>
+      <w:pPr>
+        <w:pStyle w:val="ListParagraph"/>
+        <w:numPr>
+          <w:ilvl w:val="0"/>
+          <w:numId w:val="6"/>
+        </w:numPr>
+        <w:tabs>
+          <w:tab w:val="left" w:pos="709"/>
+        </w:tabs>
+      </w:pPr>
+      <w:r>
+        <w:t>Para</w:t>
+      </w:r>
+      <w:r>
+        <w:t xml:space="preserve"> plotar alguma informação basta utilizar o método plt.plot(info)</w:t>
+      </w:r>
+      <w:r>
+        <w:t xml:space="preserve"> </w:t>
+      </w:r>
+      <w:r>
+        <w:t xml:space="preserve"> e em seguida  plt.show()</w:t>
+      </w:r>
+    </w:p>
+    <w:p>
+      <w:pPr>
+        <w:pStyle w:val="ListParagraph"/>
+        <w:numPr>
+          <w:ilvl w:val="0"/>
+          <w:numId w:val="6"/>
+        </w:numPr>
+        <w:tabs>
+          <w:tab w:val="left" w:pos="709"/>
+        </w:tabs>
+        <w:rPr>
+          <w:lang w:val="en-US"/>
+        </w:rPr>
+      </w:pPr>
+      <w:proofErr w:type="spellStart"/>
+      <w:r>
+        <w:rPr>
+          <w:lang w:val="en-US"/>
+        </w:rPr>
+        <w:t>Parametros</w:t>
+      </w:r>
+      <w:proofErr w:type="spellEnd"/>
+      <w:r>
+        <w:rPr>
+          <w:lang w:val="en-US"/>
+        </w:rPr>
+        <w:t xml:space="preserve"> do plot = </w:t>
+      </w:r>
+      <w:proofErr w:type="spellStart"/>
+      <w:r>
+        <w:rPr>
+          <w:lang w:val="en-US"/>
+        </w:rPr>
+        <w:t>plt.plot</w:t>
+      </w:r>
+      <w:proofErr w:type="spellEnd"/>
+      <w:r>
+        <w:rPr>
+          <w:lang w:val="en-US"/>
+        </w:rPr>
+        <w:t>(</w:t>
+      </w:r>
+      <w:r>
+        <w:rPr>
+          <w:lang w:val="en-US"/>
+        </w:rPr>
+        <w:t xml:space="preserve">info </w:t>
+      </w:r>
+      <w:r>
+        <w:rPr>
+          <w:lang w:val="en-US"/>
+        </w:rPr>
+        <w:t xml:space="preserve">, c = 'Red', </w:t>
+      </w:r>
+      <w:proofErr w:type="spellStart"/>
+      <w:r>
+        <w:rPr>
+          <w:lang w:val="en-US"/>
+        </w:rPr>
+        <w:t>ls</w:t>
+      </w:r>
+      <w:proofErr w:type="spellEnd"/>
+      <w:r>
+        <w:rPr>
+          <w:lang w:val="en-US"/>
+        </w:rPr>
+        <w:t>='--', marker='s')</w:t>
+      </w:r>
+    </w:p>
+    <w:p>
+      <w:pPr>
+        <w:pStyle w:val="ListParagraph"/>
+        <w:numPr>
+          <w:ilvl w:val="0"/>
+          <w:numId w:val="6"/>
+        </w:numPr>
+        <w:tabs>
+          <w:tab w:val="left" w:pos="709"/>
+        </w:tabs>
+      </w:pPr>
+      <w:r>
+        <w:t>Função para repetir itens dentro do array = np.tile(elementos, numero de vezes)</w:t>
+      </w:r>
+    </w:p>
+    <w:p>
+      <w:pPr>
+        <w:pStyle w:val="ListParagraph"/>
+        <w:numPr>
+          <w:ilvl w:val="0"/>
+          <w:numId w:val="6"/>
+        </w:numPr>
+        <w:tabs>
+          <w:tab w:val="left" w:pos="709"/>
+        </w:tabs>
+      </w:pPr>
+      <w:r>
+        <w:t xml:space="preserve">Criar matriz  de 1s = np.zeros((linhas,colunas)) //  </w:t>
+      </w:r>
+      <w:r>
+        <w:t>matriz de 0s = np.ones((linhas,colunas))</w:t>
+      </w:r>
+    </w:p>
+    <w:p>
+      <w:pPr>
+        <w:pStyle w:val="ListParagraph"/>
+        <w:numPr>
+          <w:ilvl w:val="0"/>
+          <w:numId w:val="6"/>
+        </w:numPr>
+        <w:tabs>
+          <w:tab w:val="left" w:pos="709"/>
+        </w:tabs>
+      </w:pPr>
+      <w:r>
+        <w:t>Criar matriz identidade = np.eye(ordem)</w:t>
+      </w:r>
+    </w:p>
+    <w:p>
+      <w:pPr>
+        <w:pStyle w:val="ListParagraph"/>
+        <w:numPr>
+          <w:ilvl w:val="0"/>
+          <w:numId w:val="6"/>
+        </w:numPr>
+        <w:tabs>
+          <w:tab w:val="left" w:pos="709"/>
+        </w:tabs>
+      </w:pPr>
+      <w:r>
+        <w:t xml:space="preserve">Filtrar elementos dentro de um array =  a[condição]  (exemplo: a=[1,2,3,4,5]  -&gt; a[a&gt;3] = [4,5]  </w:t>
+      </w:r>
+    </w:p>
+    <w:p>
+      <w:pPr>
+        <w:pStyle w:val="ListParagraph"/>
+        <w:numPr>
+          <w:ilvl w:val="0"/>
+          <w:numId w:val="6"/>
+        </w:numPr>
+        <w:tabs>
+          <w:tab w:val="left" w:pos="709"/>
+        </w:tabs>
+      </w:pPr>
+      <w:r>
+        <w:t>Indexação booleana=</w:t>
+      </w:r>
+      <w:r>
+        <w:t>Para retornar um array de true e false segundo uma condição:   idx = (condicao</w:t>
+      </w:r>
+      <w:r>
+        <w:t xml:space="preserve"> no array</w:t>
+      </w:r>
+      <w:r>
+        <w:t>)</w:t>
+      </w:r>
+    </w:p>
+    <w:p>
+      <w:pPr>
+        <w:pStyle w:val="ListParagraph"/>
+        <w:numPr>
+          <w:ilvl w:val="0"/>
+          <w:numId w:val="6"/>
+        </w:numPr>
+        <w:tabs>
+          <w:tab w:val="left" w:pos="709"/>
+        </w:tabs>
+      </w:pPr>
+      <w:r>
+        <w:t>Para ler txt =  np.loadtxt(nomedoarquivo, (opcional) pularlinha, unpack=True)   - o unpack eh pra carregar cada coluna em uma variavel.</w:t>
+      </w:r>
+    </w:p>
+    <w:p>
+      <w:pPr>
+        <w:pStyle w:val="ListParagraph"/>
+        <w:numPr>
+          <w:ilvl w:val="0"/>
+          <w:numId w:val="6"/>
+        </w:numPr>
+        <w:tabs>
+          <w:tab w:val="left" w:pos="709"/>
+        </w:tabs>
+      </w:pPr>
+      <w:r>
+        <w:t xml:space="preserve">Tambem pode usar a funcao </w:t>
+      </w:r>
+      <w:r>
+        <w:t>np.genfromtxt(</w:t>
+      </w:r>
+      <w:r>
+        <w:t>nomedoarquivo</w:t>
+      </w:r>
+      <w:r>
+        <w:t>, skip_header=1, filling_values=-1)</w:t>
+      </w:r>
+      <w:r>
+        <w:t xml:space="preserve">  -  o filling_values preenche em caso de MISSING</w:t>
+      </w:r>
+    </w:p>
+    <w:p>
+      <w:pPr>
+        <w:pStyle w:val="ListParagraph"/>
+        <w:numPr>
+          <w:ilvl w:val="0"/>
+          <w:numId w:val="6"/>
+        </w:numPr>
+        <w:tabs>
+          <w:tab w:val="left" w:pos="709"/>
+        </w:tabs>
+      </w:pPr>
+      <w:r>
+        <w:t>Para misturar um array = np.random.shuffle(array)</w:t>
+      </w:r>
+    </w:p>
+    <w:p>
+      <w:pPr>
+        <w:pStyle w:val="ListParagraph"/>
+        <w:numPr>
+          <w:ilvl w:val="0"/>
+          <w:numId w:val="6"/>
+        </w:numPr>
+        <w:tabs>
+          <w:tab w:val="left" w:pos="709"/>
+        </w:tabs>
+      </w:pPr>
+      <w:r>
+        <w:t xml:space="preserve">Exemplo de criar uma matriz com numeros complexos: </w:t>
+      </w:r>
+      <w:r>
+        <w:t xml:space="preserve">np.array([1,10+2j,20+5j], </w:t>
+      </w:r>
+      <w:r>
+        <w:rPr>
+          <w:b/>
+        </w:rPr>
+        <w:t>dtype =complex</w:t>
+      </w:r>
+      <w:r>
+        <w:t>)</w:t>
+      </w:r>
+      <w:r>
+        <w:t xml:space="preserve">  - parte imaginaria representada pelo j </w:t>
+      </w:r>
+    </w:p>
+    <w:p>
+      <w:pPr>
+        <w:pStyle w:val="ListParagraph"/>
+        <w:numPr>
+          <w:ilvl w:val="0"/>
+          <w:numId w:val="6"/>
+        </w:numPr>
+        <w:tabs>
+          <w:tab w:val="left" w:pos="709"/>
+        </w:tabs>
+      </w:pPr>
+      <w:r>
+        <w:t>Funcao np.linspace = gera numeros uniformemente espaçados num intervalo especifico.</w:t>
+      </w:r>
+    </w:p>
+    <w:p>
+      <w:pPr>
+        <w:pStyle w:val="ListParagraph"/>
+        <w:numPr>
+          <w:ilvl w:val="1"/>
+          <w:numId w:val="6"/>
+        </w:numPr>
+        <w:tabs>
+          <w:tab w:val="left" w:pos="709"/>
+        </w:tabs>
+      </w:pPr>
+      <w:r>
+        <w:t>Np.linspace(inicio,fim,amostras)</w:t>
+      </w:r>
+    </w:p>
+    <w:p>
+      <w:pPr>
+        <w:pStyle w:val="ListParagraph"/>
+        <w:numPr>
+          <w:ilvl w:val="0"/>
+          <w:numId w:val="6"/>
+        </w:numPr>
+        <w:tabs>
+          <w:tab w:val="left" w:pos="709"/>
+        </w:tabs>
+      </w:pPr>
+      <w:r>
+        <w:t>Função que retorna os valores unicos num array = np.unique(array)</w:t>
+      </w:r>
+    </w:p>
+    <w:p>
+      <w:pPr>
+        <w:pStyle w:val="ListParagraph"/>
+        <w:numPr>
+          <w:ilvl w:val="0"/>
+          <w:numId w:val="6"/>
+        </w:numPr>
+        <w:tabs>
+          <w:tab w:val="left" w:pos="709"/>
+        </w:tabs>
+      </w:pPr>
+      <w:r>
+        <w:t xml:space="preserve">Para ler de um CSV basta usar a mesma função genfromtxt  porém com o argumento delimiter=”;” para especificar qual o delimitador </w:t>
+      </w:r>
+    </w:p>
+    <w:p>
+      <w:pPr>
+        <w:pStyle w:val="ListParagraph"/>
+        <w:numPr>
+          <w:ilvl w:val="0"/>
+          <w:numId w:val="6"/>
+        </w:numPr>
+        <w:tabs>
+          <w:tab w:val="left" w:pos="709"/>
+        </w:tabs>
+      </w:pPr>
+      <w:r>
+        <w:t>KNN no Numpy:</w:t>
+      </w:r>
+    </w:p>
+    <w:p>
+      <w:pPr>
+        <w:pStyle w:val="ListParagraph"/>
+        <w:numPr>
+          <w:ilvl w:val="1"/>
+          <w:numId w:val="6"/>
+        </w:numPr>
+        <w:tabs>
+          <w:tab w:val="left" w:pos="709"/>
+        </w:tabs>
+        <w:rPr>
+          <w:lang w:val="en-US"/>
+        </w:rPr>
+      </w:pPr>
+      <w:r>
+        <w:t>Função  train_test_split  da lib sklearn , irá facilitar a divisão dos gru</w:t>
+      </w:r>
+      <w:r>
+        <w:t xml:space="preserve">pos de treinamento e de teste. </w:t>
+      </w:r>
+      <w:proofErr w:type="spellStart"/>
+      <w:r>
+        <w:rPr>
+          <w:lang w:val="en-US"/>
+        </w:rPr>
+        <w:t>Por</w:t>
+      </w:r>
+      <w:proofErr w:type="spellEnd"/>
+      <w:r>
+        <w:rPr>
+          <w:lang w:val="en-US"/>
+        </w:rPr>
+        <w:t xml:space="preserve"> </w:t>
+      </w:r>
+      <w:proofErr w:type="spellStart"/>
+      <w:r>
+        <w:rPr>
+          <w:lang w:val="en-US"/>
+        </w:rPr>
+        <w:t>exemplo</w:t>
+      </w:r>
+      <w:proofErr w:type="spellEnd"/>
+      <w:r>
+        <w:rPr>
+          <w:lang w:val="en-US"/>
+        </w:rPr>
+        <w:t xml:space="preserve"> : </w:t>
+      </w:r>
+      <w:proofErr w:type="spellStart"/>
+      <w:r>
+        <w:rPr>
+          <w:lang w:val="en-US"/>
+        </w:rPr>
+        <w:t>train_test_split</w:t>
+      </w:r>
+      <w:proofErr w:type="spellEnd"/>
+      <w:r>
+        <w:rPr>
+          <w:lang w:val="en-US"/>
+        </w:rPr>
+        <w:t>(</w:t>
+      </w:r>
+      <w:proofErr w:type="spellStart"/>
+      <w:r>
+        <w:rPr>
+          <w:lang w:val="en-US"/>
+        </w:rPr>
+        <w:t>x,y</w:t>
+      </w:r>
+      <w:proofErr w:type="spellEnd"/>
+      <w:r>
+        <w:rPr>
+          <w:lang w:val="en-US"/>
+        </w:rPr>
+        <w:t xml:space="preserve">, </w:t>
+      </w:r>
+      <w:proofErr w:type="spellStart"/>
+      <w:r>
+        <w:rPr>
+          <w:lang w:val="en-US"/>
+        </w:rPr>
+        <w:t>test_size</w:t>
+      </w:r>
+      <w:proofErr w:type="spellEnd"/>
+      <w:r>
+        <w:rPr>
+          <w:lang w:val="en-US"/>
+        </w:rPr>
+        <w:t xml:space="preserve">=0.3, </w:t>
+      </w:r>
+      <w:proofErr w:type="spellStart"/>
+      <w:r>
+        <w:rPr>
+          <w:lang w:val="en-US"/>
+        </w:rPr>
+        <w:t>random_state</w:t>
+      </w:r>
+      <w:proofErr w:type="spellEnd"/>
+      <w:r>
+        <w:rPr>
+          <w:lang w:val="en-US"/>
+        </w:rPr>
+        <w:t>=42)</w:t>
+      </w:r>
+    </w:p>
+    <w:p>
+      <w:pPr>
+        <w:pStyle w:val="ListParagraph"/>
+        <w:numPr>
+          <w:ilvl w:val="1"/>
+          <w:numId w:val="6"/>
+        </w:numPr>
+        <w:tabs>
+          <w:tab w:val="left" w:pos="709"/>
+        </w:tabs>
+      </w:pPr>
+      <w:r>
+        <w:t>Função KNeighbo</w:t>
+      </w:r>
+      <w:r>
+        <w:t>rsClassifier da sklearn é o KNN. Para configurar:</w:t>
+      </w:r>
+    </w:p>
+    <w:p>
+      <w:pPr>
+        <w:pStyle w:val="ListParagraph"/>
+        <w:numPr>
+          <w:ilvl w:val="2"/>
+          <w:numId w:val="6"/>
+        </w:numPr>
+        <w:tabs>
+          <w:tab w:val="left" w:pos="709"/>
+        </w:tabs>
+      </w:pPr>
+      <w:r>
+        <w:t>knn = KNeighbo</w:t>
+      </w:r>
+      <w:r>
+        <w:t xml:space="preserve">rsClassifier(n_neighbors=17, p=2) , onde p é o tipo do calculo da distancia, no caso p=2 </w:t>
+      </w:r>
+      <w:r>
+        <w:t>corresponde a distancia euclidiana.</w:t>
+      </w:r>
+    </w:p>
+    <w:p>
+      <w:pPr>
+        <w:pStyle w:val="ListParagraph"/>
+        <w:numPr>
+          <w:ilvl w:val="2"/>
+          <w:numId w:val="6"/>
+        </w:numPr>
+        <w:tabs>
+          <w:tab w:val="left" w:pos="709"/>
+        </w:tabs>
+      </w:pPr>
+      <w:r>
+        <w:t xml:space="preserve">Utiliza a função </w:t>
+      </w:r>
+      <w:r>
+        <w:t>knn.fit(x_treino, y_treino)</w:t>
+      </w:r>
+      <w:r>
+        <w:t xml:space="preserve">  para treinar o algoritmo</w:t>
+      </w:r>
+    </w:p>
+    <w:p>
+      <w:pPr>
+        <w:pStyle w:val="ListParagraph"/>
+        <w:numPr>
+          <w:ilvl w:val="2"/>
+          <w:numId w:val="6"/>
+        </w:numPr>
+        <w:tabs>
+          <w:tab w:val="left" w:pos="709"/>
+        </w:tabs>
+      </w:pPr>
+      <w:r>
+        <w:t>Por fim, para obter um conjunto de saída:</w:t>
+      </w:r>
+      <w:r>
+        <w:t xml:space="preserve">        result = knn.predict(x_teste)</w:t>
+      </w:r>
+    </w:p>
+    <w:p>
+      <w:pPr>
+        <w:pStyle w:val="ListParagraph"/>
+        <w:numPr>
+          <w:ilvl w:val="2"/>
+          <w:numId w:val="6"/>
+        </w:numPr>
+        <w:tabs>
+          <w:tab w:val="left" w:pos="709"/>
+        </w:tabs>
+      </w:pPr>
+      <w:r>
+        <w:t xml:space="preserve">Para ver a porcentagem de acertos:  </w:t>
+      </w:r>
+      <w:r>
+        <w:t>knn.score(x_teste, y_teste)</w:t>
+      </w:r>
       <w:bookmarkStart w:id="0" w:name="_GoBack"/>
       <w:bookmarkEnd w:id="0"/>
     </w:p>
     <w:p>
       <w:pPr>
-        <w:pStyle w:val="ListParagraph"/>
-        <w:numPr>
-          <w:ilvl w:val="1"/>
-          <w:numId w:val="5"/>
-        </w:numPr>
-        <w:tabs>
-          <w:tab w:val="left" w:pos="709"/>
-        </w:tabs>
-      </w:pPr>
-      <w:r>
-        <w:t xml:space="preserve">Identificar quem sao os </w:t>
-      </w:r>
-      <w:r>
-        <w:t xml:space="preserve">K </w:t>
-      </w:r>
-      <w:r>
-        <w:t>vizinhos mais proximos</w:t>
-      </w:r>
-    </w:p>
-    <w:p>
-      <w:pPr>
-        <w:pStyle w:val="ListParagraph"/>
-        <w:numPr>
-          <w:ilvl w:val="1"/>
-          <w:numId w:val="5"/>
-        </w:numPr>
-        <w:tabs>
-          <w:tab w:val="left" w:pos="709"/>
-        </w:tabs>
-      </w:pPr>
-      <w:r>
-        <w:t>Utilizar o rotulo da classe dos mais proximos para determina o rotulo de classe do desconhecido (votacao majoritaria)</w:t>
-      </w:r>
-    </w:p>
-    <w:p>
-      <w:pPr>
-        <w:pStyle w:val="ListParagraph"/>
-        <w:tabs>
-          <w:tab w:val="left" w:pos="709"/>
-        </w:tabs>
-        <w:ind w:left="1788"/>
-      </w:pPr>
-    </w:p>
-    <w:p>
-      <w:pPr>
-        <w:pStyle w:val="ListParagraph"/>
-        <w:tabs>
-          <w:tab w:val="left" w:pos="709"/>
-        </w:tabs>
-        <w:ind w:left="2508"/>
-      </w:pPr>
-    </w:p>
-    <w:p>
-      <w:pPr>
-        <w:tabs>
-          <w:tab w:val="left" w:pos="709"/>
-        </w:tabs>
-      </w:pPr>
-    </w:p>
-    <w:p>
-      <w:pPr>
-        <w:tabs>
-          <w:tab w:val="left" w:pos="709"/>
-        </w:tabs>
-      </w:pPr>
-    </w:p>
-    <w:p>
-      <w:pPr>
-        <w:tabs>
-          <w:tab w:val="left" w:pos="709"/>
-        </w:tabs>
-        <w:rPr>
-          <w:b/>
-        </w:rPr>
-      </w:pPr>
-      <w:r>
-        <w:rPr>
-          <w:b/>
-        </w:rPr>
-        <w:t>Biblioteca Numpy:</w:t>
-      </w:r>
-    </w:p>
-    <w:p>
-      <w:pPr>
-        <w:pStyle w:val="ListParagraph"/>
-        <w:numPr>
-          <w:ilvl w:val="0"/>
-          <w:numId w:val="6"/>
-        </w:numPr>
-        <w:tabs>
-          <w:tab w:val="left" w:pos="709"/>
-        </w:tabs>
-      </w:pPr>
-      <w:r>
-        <w:t>NumPy = biblio</w:t>
-      </w:r>
-      <w:r>
-        <w:t>teca para computação cientifica , é baseado em C (boa performance), gratuito</w:t>
-      </w:r>
-    </w:p>
-    <w:p>
-      <w:pPr>
-        <w:pStyle w:val="ListParagraph"/>
-        <w:numPr>
-          <w:ilvl w:val="0"/>
-          <w:numId w:val="6"/>
-        </w:numPr>
-        <w:tabs>
-          <w:tab w:val="left" w:pos="709"/>
-        </w:tabs>
-      </w:pPr>
-      <w:r>
-        <w:t>Criar matriz usando o numpy:  numpy.array ([]) qualquer array n-dimensional</w:t>
-      </w:r>
-      <w:r>
-        <w:t xml:space="preserve"> . É melhor utilizar os arrays dessa lib, porque tem performance muito melhor. </w:t>
-      </w:r>
-    </w:p>
-    <w:p>
-      <w:pPr>
-        <w:pStyle w:val="ListParagraph"/>
-        <w:numPr>
-          <w:ilvl w:val="0"/>
-          <w:numId w:val="6"/>
-        </w:numPr>
-        <w:tabs>
-          <w:tab w:val="left" w:pos="709"/>
-        </w:tabs>
-      </w:pPr>
-      <w:r>
-        <w:t xml:space="preserve">Para acessar o array correspondente à linha:   </w:t>
-      </w:r>
-      <w:r>
-        <w:t>matriz[1,:]</w:t>
-      </w:r>
-      <w:r>
-        <w:t xml:space="preserve">  (2ª linha)</w:t>
-      </w:r>
-    </w:p>
-    <w:p>
-      <w:pPr>
-        <w:pStyle w:val="ListParagraph"/>
-        <w:numPr>
-          <w:ilvl w:val="0"/>
-          <w:numId w:val="6"/>
-        </w:numPr>
-        <w:tabs>
-          <w:tab w:val="left" w:pos="709"/>
-        </w:tabs>
-      </w:pPr>
-      <w:r>
-        <w:t>Para acessar o array correspondente à coluna: matriz[:,0] (1ª coluna)</w:t>
-      </w:r>
-    </w:p>
-    <w:p>
-      <w:pPr>
-        <w:pStyle w:val="ListParagraph"/>
-        <w:numPr>
-          <w:ilvl w:val="0"/>
-          <w:numId w:val="6"/>
-        </w:numPr>
-        <w:tabs>
-          <w:tab w:val="left" w:pos="709"/>
-        </w:tabs>
-      </w:pPr>
-      <w:r>
-        <w:t xml:space="preserve">Para fazer a transposta da matriz: </w:t>
-      </w:r>
-      <w:r>
-        <w:t>matriz.transpose()</w:t>
-      </w:r>
-    </w:p>
-    <w:p>
-      <w:pPr>
-        <w:pStyle w:val="ListParagraph"/>
-        <w:numPr>
-          <w:ilvl w:val="0"/>
-          <w:numId w:val="6"/>
-        </w:numPr>
-        <w:tabs>
-          <w:tab w:val="left" w:pos="709"/>
-        </w:tabs>
-      </w:pPr>
-      <w:r>
-        <w:t>Somar todos os elementos dentro da matriz:  matriz.sum()</w:t>
-      </w:r>
-    </w:p>
-    <w:p>
-      <w:pPr>
-        <w:pStyle w:val="ListParagraph"/>
-        <w:numPr>
-          <w:ilvl w:val="0"/>
-          <w:numId w:val="6"/>
-        </w:numPr>
-        <w:tabs>
-          <w:tab w:val="left" w:pos="709"/>
-        </w:tabs>
-      </w:pPr>
-      <w:r>
-        <w:t>Retornar o  índice do maior</w:t>
-      </w:r>
-      <w:r>
-        <w:t xml:space="preserve"> e o menor </w:t>
-      </w:r>
-      <w:r>
-        <w:t>elemento da matriz: matriz.argmax()</w:t>
-      </w:r>
-      <w:r>
-        <w:t xml:space="preserve">   e  matriz.argmin()</w:t>
-      </w:r>
-    </w:p>
-    <w:p>
-      <w:pPr>
-        <w:pStyle w:val="ListParagraph"/>
-        <w:numPr>
-          <w:ilvl w:val="0"/>
-          <w:numId w:val="6"/>
-        </w:numPr>
-        <w:tabs>
-          <w:tab w:val="left" w:pos="709"/>
-        </w:tabs>
-      </w:pPr>
-      <w:r>
-        <w:t xml:space="preserve">Retornar a dimensão da matriz: </w:t>
-      </w:r>
-      <w:r>
-        <w:t>matriz.ndim</w:t>
-      </w:r>
-    </w:p>
-    <w:p>
-      <w:pPr>
-        <w:pStyle w:val="ListParagraph"/>
-        <w:numPr>
-          <w:ilvl w:val="0"/>
-          <w:numId w:val="6"/>
-        </w:numPr>
-        <w:tabs>
-          <w:tab w:val="left" w:pos="709"/>
-        </w:tabs>
-      </w:pPr>
-      <w:r>
-        <w:t>Copiar array por valor: a = numpy.array() -&gt; a.copy()</w:t>
-      </w:r>
-    </w:p>
-    <w:p>
-      <w:pPr>
-        <w:pStyle w:val="ListParagraph"/>
-        <w:numPr>
-          <w:ilvl w:val="0"/>
-          <w:numId w:val="6"/>
-        </w:numPr>
-        <w:tabs>
-          <w:tab w:val="left" w:pos="709"/>
-        </w:tabs>
-      </w:pPr>
-      <w:r>
-        <w:t>Transformar uma lista em uma matriz =  numpy.reshape(data,(5,4))  - transforma em uma matriz 5x4</w:t>
-      </w:r>
-    </w:p>
-    <w:p>
-      <w:pPr>
-        <w:pStyle w:val="ListParagraph"/>
-        <w:numPr>
-          <w:ilvl w:val="0"/>
-          <w:numId w:val="6"/>
-        </w:numPr>
-        <w:tabs>
-          <w:tab w:val="left" w:pos="709"/>
-        </w:tabs>
-      </w:pPr>
-      <w:r>
-        <w:t>Retornar o item de uma posicao =  matriz.item(index)</w:t>
-      </w:r>
-    </w:p>
-    <w:p>
-      <w:pPr>
-        <w:pStyle w:val="ListParagraph"/>
-        <w:numPr>
-          <w:ilvl w:val="0"/>
-          <w:numId w:val="6"/>
-        </w:numPr>
-        <w:tabs>
-          <w:tab w:val="left" w:pos="709"/>
-        </w:tabs>
-      </w:pPr>
-      <w:r>
-        <w:t xml:space="preserve">Biblioteca para plotar graficos = </w:t>
-      </w:r>
-      <w:r>
-        <w:t xml:space="preserve">pip3 install </w:t>
-      </w:r>
-      <w:r>
-        <w:rPr>
-          <w:b/>
-        </w:rPr>
-        <w:t>matplotlib</w:t>
-      </w:r>
-    </w:p>
-    <w:p>
-      <w:pPr>
-        <w:pStyle w:val="ListParagraph"/>
-        <w:numPr>
-          <w:ilvl w:val="0"/>
-          <w:numId w:val="6"/>
-        </w:numPr>
-        <w:tabs>
-          <w:tab w:val="left" w:pos="709"/>
-        </w:tabs>
-      </w:pPr>
-      <w:r>
-        <w:t>Para</w:t>
-      </w:r>
-      <w:r>
-        <w:t xml:space="preserve"> plotar alguma informação basta utilizar o método plt.plot(info)</w:t>
-      </w:r>
-      <w:r>
-        <w:t xml:space="preserve"> </w:t>
-      </w:r>
-      <w:r>
-        <w:t xml:space="preserve"> e em seguida  plt.show()</w:t>
-      </w:r>
-    </w:p>
-    <w:p>
-      <w:pPr>
-        <w:pStyle w:val="ListParagraph"/>
-        <w:numPr>
-          <w:ilvl w:val="0"/>
-          <w:numId w:val="6"/>
-        </w:numPr>
-        <w:tabs>
-          <w:tab w:val="left" w:pos="709"/>
-        </w:tabs>
-        <w:rPr>
-          <w:lang w:val="en-US"/>
-        </w:rPr>
-      </w:pPr>
-      <w:proofErr w:type="spellStart"/>
-      <w:r>
-        <w:rPr>
-          <w:lang w:val="en-US"/>
-        </w:rPr>
-        <w:t>Parametros</w:t>
-      </w:r>
-      <w:proofErr w:type="spellEnd"/>
-      <w:r>
-        <w:rPr>
-          <w:lang w:val="en-US"/>
-        </w:rPr>
-        <w:t xml:space="preserve"> do plot = </w:t>
-      </w:r>
-      <w:proofErr w:type="spellStart"/>
-      <w:r>
-        <w:rPr>
-          <w:lang w:val="en-US"/>
-        </w:rPr>
-        <w:t>plt.plot</w:t>
-      </w:r>
-      <w:proofErr w:type="spellEnd"/>
-      <w:r>
-        <w:rPr>
-          <w:lang w:val="en-US"/>
-        </w:rPr>
-        <w:t>(</w:t>
-      </w:r>
-      <w:r>
-        <w:rPr>
-          <w:lang w:val="en-US"/>
-        </w:rPr>
-        <w:t xml:space="preserve">info </w:t>
-      </w:r>
-      <w:r>
-        <w:rPr>
-          <w:lang w:val="en-US"/>
-        </w:rPr>
-        <w:t xml:space="preserve">, c = 'Red', </w:t>
-      </w:r>
-      <w:proofErr w:type="spellStart"/>
-      <w:r>
-        <w:rPr>
-          <w:lang w:val="en-US"/>
-        </w:rPr>
-        <w:t>ls</w:t>
-      </w:r>
-      <w:proofErr w:type="spellEnd"/>
-      <w:r>
-        <w:rPr>
-          <w:lang w:val="en-US"/>
-        </w:rPr>
-        <w:t>='--', marker='s')</w:t>
-      </w:r>
-    </w:p>
-    <w:p>
-      <w:pPr>
-        <w:pStyle w:val="ListParagraph"/>
-        <w:numPr>
-          <w:ilvl w:val="0"/>
-          <w:numId w:val="6"/>
-        </w:numPr>
-        <w:tabs>
-          <w:tab w:val="left" w:pos="709"/>
-        </w:tabs>
-      </w:pPr>
-      <w:r>
-        <w:t>Função para repetir itens dentro do array = np.tile(elementos, numero de vezes)</w:t>
-      </w:r>
-    </w:p>
-    <w:p>
-      <w:pPr>
-        <w:pStyle w:val="ListParagraph"/>
-        <w:numPr>
-          <w:ilvl w:val="0"/>
-          <w:numId w:val="6"/>
-        </w:numPr>
-        <w:tabs>
-          <w:tab w:val="left" w:pos="709"/>
-        </w:tabs>
-      </w:pPr>
-      <w:r>
-        <w:t xml:space="preserve">Criar matriz  de 1s = np.zeros((linhas,colunas)) //  </w:t>
-      </w:r>
-      <w:r>
-        <w:t>matriz de 0s = np.ones((linhas,colunas))</w:t>
-      </w:r>
-    </w:p>
-    <w:p>
-      <w:pPr>
-        <w:pStyle w:val="ListParagraph"/>
-        <w:numPr>
-          <w:ilvl w:val="0"/>
-          <w:numId w:val="6"/>
-        </w:numPr>
-        <w:tabs>
-          <w:tab w:val="left" w:pos="709"/>
-        </w:tabs>
-      </w:pPr>
-      <w:r>
-        <w:t>Criar matriz identidade = np.eye(ordem)</w:t>
-      </w:r>
-    </w:p>
-    <w:p>
-      <w:pPr>
-        <w:pStyle w:val="ListParagraph"/>
-        <w:numPr>
-          <w:ilvl w:val="0"/>
-          <w:numId w:val="6"/>
-        </w:numPr>
-        <w:tabs>
-          <w:tab w:val="left" w:pos="709"/>
-        </w:tabs>
-      </w:pPr>
-      <w:r>
-        <w:t xml:space="preserve">Filtrar elementos dentro de um array =  a[condição]  (exemplo: a=[1,2,3,4,5]  -&gt; a[a&gt;3] = [4,5]  </w:t>
-      </w:r>
-    </w:p>
-    <w:p>
-      <w:pPr>
-        <w:pStyle w:val="ListParagraph"/>
-        <w:numPr>
-          <w:ilvl w:val="0"/>
-          <w:numId w:val="6"/>
-        </w:numPr>
-        <w:tabs>
-          <w:tab w:val="left" w:pos="709"/>
-        </w:tabs>
-      </w:pPr>
-      <w:r>
-        <w:t>Indexação booleana=</w:t>
-      </w:r>
-      <w:r>
-        <w:t>Para retornar um array de true e false segundo uma condição:   idx = (condicao</w:t>
-      </w:r>
-      <w:r>
-        <w:t xml:space="preserve"> no array</w:t>
-      </w:r>
-      <w:r>
-        <w:t>)</w:t>
-      </w:r>
-    </w:p>
-    <w:p>
-      <w:pPr>
-        <w:pStyle w:val="ListParagraph"/>
-        <w:numPr>
-          <w:ilvl w:val="0"/>
-          <w:numId w:val="6"/>
-        </w:numPr>
-        <w:tabs>
-          <w:tab w:val="left" w:pos="709"/>
-        </w:tabs>
-      </w:pPr>
-      <w:r>
-        <w:t>Para ler txt =  np.loadtxt(nomedoarquivo, (opcional) pularlinha, unpack=True)   - o unpack eh pra carregar cada coluna em uma variavel.</w:t>
-      </w:r>
-    </w:p>
-    <w:p>
-      <w:pPr>
-        <w:pStyle w:val="ListParagraph"/>
-        <w:numPr>
-          <w:ilvl w:val="0"/>
-          <w:numId w:val="6"/>
-        </w:numPr>
-        <w:tabs>
-          <w:tab w:val="left" w:pos="709"/>
-        </w:tabs>
-      </w:pPr>
-      <w:r>
-        <w:t xml:space="preserve">Tambem pode usar a funcao </w:t>
-      </w:r>
-      <w:r>
-        <w:t>np.genfromtxt(</w:t>
-      </w:r>
-      <w:r>
-        <w:t>nomedoarquivo</w:t>
-      </w:r>
-      <w:r>
-        <w:t>, skip_header=1, filling_values=-1)</w:t>
-      </w:r>
-      <w:r>
-        <w:t xml:space="preserve">  -  o filling_values preenche em caso de MISSING</w:t>
-      </w:r>
-    </w:p>
-    <w:p>
-      <w:pPr>
-        <w:pStyle w:val="ListParagraph"/>
-        <w:numPr>
-          <w:ilvl w:val="0"/>
-          <w:numId w:val="6"/>
-        </w:numPr>
-        <w:tabs>
-          <w:tab w:val="left" w:pos="709"/>
-        </w:tabs>
-      </w:pPr>
-      <w:r>
-        <w:t>Para misturar um array = np.random.shuffle(array)</w:t>
-      </w:r>
-    </w:p>
-    <w:p>
-      <w:pPr>
-        <w:pStyle w:val="ListParagraph"/>
-        <w:numPr>
-          <w:ilvl w:val="0"/>
-          <w:numId w:val="6"/>
-        </w:numPr>
-        <w:tabs>
-          <w:tab w:val="left" w:pos="709"/>
-        </w:tabs>
-      </w:pPr>
-      <w:r>
-        <w:t xml:space="preserve">Exemplo de criar uma matriz com numeros complexos: </w:t>
-      </w:r>
-      <w:r>
-        <w:t xml:space="preserve">np.array([1,10+2j,20+5j], </w:t>
-      </w:r>
-      <w:r>
-        <w:rPr>
-          <w:b/>
-        </w:rPr>
-        <w:t>dtype =complex</w:t>
-      </w:r>
-      <w:r>
-        <w:t>)</w:t>
-      </w:r>
-      <w:r>
-        <w:t xml:space="preserve">  - parte imaginaria representada pelo j </w:t>
-      </w:r>
-    </w:p>
-    <w:p>
-      <w:pPr>
-        <w:pStyle w:val="ListParagraph"/>
-        <w:numPr>
-          <w:ilvl w:val="0"/>
-          <w:numId w:val="6"/>
-        </w:numPr>
-        <w:tabs>
-          <w:tab w:val="left" w:pos="709"/>
-        </w:tabs>
-      </w:pPr>
-      <w:r>
-        <w:t>Funcao np.linspace = gera numeros uniformemente espaçados num intervalo especifico.</w:t>
-      </w:r>
-    </w:p>
-    <w:p>
-      <w:pPr>
-        <w:pStyle w:val="ListParagraph"/>
-        <w:numPr>
-          <w:ilvl w:val="1"/>
-          <w:numId w:val="6"/>
-        </w:numPr>
-        <w:tabs>
-          <w:tab w:val="left" w:pos="709"/>
-        </w:tabs>
-      </w:pPr>
-      <w:r>
-        <w:t>Np.linspace(inicio,fim,amostras)</w:t>
-      </w:r>
-    </w:p>
-    <w:p>
-      <w:pPr>
-        <w:pStyle w:val="ListParagraph"/>
-        <w:numPr>
-          <w:ilvl w:val="0"/>
-          <w:numId w:val="6"/>
-        </w:numPr>
-        <w:tabs>
-          <w:tab w:val="left" w:pos="709"/>
-        </w:tabs>
-      </w:pPr>
-      <w:r>
-        <w:t>Função que retorna os valores unicos num array = np.unique(array)</w:t>
-      </w:r>
-    </w:p>
-    <w:p>
-      <w:pPr>
-        <w:pStyle w:val="ListParagraph"/>
-        <w:numPr>
-          <w:ilvl w:val="0"/>
-          <w:numId w:val="6"/>
-        </w:numPr>
-        <w:tabs>
-          <w:tab w:val="left" w:pos="709"/>
-        </w:tabs>
-      </w:pPr>
-      <w:r>
-        <w:t xml:space="preserve">Para ler de um CSV basta usar a mesma função genfromtxt  porém com o argumento delimiter=”;” para especificar qual o delimitador </w:t>
-      </w:r>
-    </w:p>
-    <w:p>
-      <w:pPr>
         <w:tabs>
           <w:tab w:val="left" w:pos="709"/>
         </w:tabs>
@@ -4134,24 +4429,9 @@
         <w:tabs>
           <w:tab w:val="left" w:pos="709"/>
         </w:tabs>
-      </w:pPr>
-      <w:r>
-        <w:tab/>
-      </w:r>
-    </w:p>
-    <w:p>
-      <w:pPr>
-        <w:pStyle w:val="ListParagraph"/>
-        <w:tabs>
-          <w:tab w:val="left" w:pos="709"/>
-        </w:tabs>
-      </w:pPr>
-    </w:p>
-    <w:p>
-      <w:pPr>
-        <w:tabs>
-          <w:tab w:val="left" w:pos="709"/>
-        </w:tabs>
+        <w:rPr>
+          <w:b/>
+        </w:rPr>
       </w:pPr>
     </w:p>
     <w:p>
@@ -4860,7 +5140,7 @@
         <w:rFonts w:ascii="Courier New" w:hAnsi="Courier New" w:cs="Courier New" w:hint="default"/>
       </w:rPr>
     </w:lvl>
-    <w:lvl w:ilvl="2" w:tplc="04160005" w:tentative="1">
+    <w:lvl w:ilvl="2" w:tplc="04160005">
       <w:start w:val="1"/>
       <w:numFmt w:val="bullet"/>
       <w:lvlText w:val=""/>

</xml_diff>

<commit_message>
secao 10, aula 121
</commit_message>
<xml_diff>
--- a/Machine Learning e Data Science com Python.docx
+++ b/Machine Learning e Data Science com Python.docx
@@ -2865,13 +2865,6 @@
     </w:p>
     <w:p>
       <w:pPr>
-        <w:tabs>
-          <w:tab w:val="left" w:pos="709"/>
-        </w:tabs>
-      </w:pPr>
-    </w:p>
-    <w:p>
-      <w:pPr>
         <w:pStyle w:val="ListParagraph"/>
         <w:numPr>
           <w:ilvl w:val="1"/>
@@ -2909,11 +2902,329 @@
     <w:p>
       <w:pPr>
         <w:pStyle w:val="ListParagraph"/>
-        <w:tabs>
-          <w:tab w:val="left" w:pos="709"/>
-        </w:tabs>
-        <w:ind w:left="1788"/>
-      </w:pPr>
+        <w:numPr>
+          <w:ilvl w:val="1"/>
+          <w:numId w:val="5"/>
+        </w:numPr>
+        <w:tabs>
+          <w:tab w:val="left" w:pos="709"/>
+        </w:tabs>
+      </w:pPr>
+      <w:r>
+        <w:t>KNN também pode ser utilizado para REGRESSÃO (saída contínua)</w:t>
+      </w:r>
+    </w:p>
+    <w:p>
+      <w:pPr>
+        <w:pStyle w:val="ListParagraph"/>
+        <w:numPr>
+          <w:ilvl w:val="2"/>
+          <w:numId w:val="5"/>
+        </w:numPr>
+        <w:tabs>
+          <w:tab w:val="left" w:pos="709"/>
+        </w:tabs>
+      </w:pPr>
+      <w:r>
+        <w:t>Ao invés de selecionar por votação majoritária, faz-se a média aritmética</w:t>
+      </w:r>
+    </w:p>
+    <w:p>
+      <w:pPr>
+        <w:pStyle w:val="ListParagraph"/>
+        <w:numPr>
+          <w:ilvl w:val="2"/>
+          <w:numId w:val="5"/>
+        </w:numPr>
+        <w:tabs>
+          <w:tab w:val="left" w:pos="709"/>
+        </w:tabs>
+      </w:pPr>
+      <w:r>
+        <w:t xml:space="preserve">Para medir o erro quadratico médio, pode utilizar a função </w:t>
+      </w:r>
+      <w:r>
+        <w:t>mean_squared_error</w:t>
+      </w:r>
+      <w:r>
+        <w:t xml:space="preserve"> do módulo </w:t>
+      </w:r>
+      <w:r>
+        <w:t>sklearn.metrics</w:t>
+      </w:r>
+      <w:r>
+        <w:t xml:space="preserve">. Por exemplo: </w:t>
+      </w:r>
+      <w:r>
+        <w:t>mean_squared_error(</w:t>
+      </w:r>
+      <w:r>
+        <w:t>esperado</w:t>
+      </w:r>
+      <w:r>
+        <w:t>,obtido)</w:t>
+      </w:r>
+    </w:p>
+    <w:p>
+      <w:pPr>
+        <w:pStyle w:val="ListParagraph"/>
+        <w:numPr>
+          <w:ilvl w:val="0"/>
+          <w:numId w:val="5"/>
+        </w:numPr>
+        <w:tabs>
+          <w:tab w:val="left" w:pos="709"/>
+        </w:tabs>
+      </w:pPr>
+      <w:r>
+        <w:t>Redes Neurais Artificiais: modelos computacionais inspirados no sistema nervoso central para aprendizado de máquina. Podem coordenar diversos graus de liberdade durante a execução de tarefas complicadas sem que tenham que desenvolver um modelo matemático específico.   Vários tipos, entre eles Rede Perceptron e Rede Adalaide</w:t>
+      </w:r>
+    </w:p>
+    <w:p>
+      <w:pPr>
+        <w:pStyle w:val="ListParagraph"/>
+        <w:numPr>
+          <w:ilvl w:val="1"/>
+          <w:numId w:val="5"/>
+        </w:numPr>
+        <w:tabs>
+          <w:tab w:val="left" w:pos="709"/>
+        </w:tabs>
+      </w:pPr>
+      <w:r>
+        <w:t xml:space="preserve">Sinais de entrada (x1,x2...) possuem pesos sinápticos (w1,w2...). A entrada pro neurônio é o produto do sinal pelo seu peso. </w:t>
+      </w:r>
+    </w:p>
+    <w:p>
+      <w:pPr>
+        <w:pStyle w:val="ListParagraph"/>
+        <w:numPr>
+          <w:ilvl w:val="1"/>
+          <w:numId w:val="5"/>
+        </w:numPr>
+        <w:tabs>
+          <w:tab w:val="left" w:pos="709"/>
+        </w:tabs>
+      </w:pPr>
+      <w:r>
+        <w:t xml:space="preserve">Função agregadora recebe os sinais e realiza a soma dos produtos </w:t>
+      </w:r>
+    </w:p>
+    <w:p>
+      <w:pPr>
+        <w:pStyle w:val="ListParagraph"/>
+        <w:numPr>
+          <w:ilvl w:val="1"/>
+          <w:numId w:val="5"/>
+        </w:numPr>
+        <w:tabs>
+          <w:tab w:val="left" w:pos="709"/>
+        </w:tabs>
+      </w:pPr>
+      <w:r>
+        <w:t>O neurônio deixa passar ou inibe um determinado sinal ou pode até alterar o valor da saída conforme entrada.</w:t>
+      </w:r>
+    </w:p>
+    <w:p>
+      <w:pPr>
+        <w:pStyle w:val="ListParagraph"/>
+        <w:numPr>
+          <w:ilvl w:val="1"/>
+          <w:numId w:val="5"/>
+        </w:numPr>
+        <w:tabs>
+          <w:tab w:val="left" w:pos="709"/>
+        </w:tabs>
+      </w:pPr>
+      <w:r>
+        <w:t>Existe um Limiar de Ativação -Ɵ que é uma constrante que vai indicar um limiar para o sinal passar ou não.</w:t>
+      </w:r>
+    </w:p>
+    <w:p>
+      <w:pPr>
+        <w:pStyle w:val="ListParagraph"/>
+        <w:numPr>
+          <w:ilvl w:val="1"/>
+          <w:numId w:val="5"/>
+        </w:numPr>
+        <w:tabs>
+          <w:tab w:val="left" w:pos="709"/>
+        </w:tabs>
+      </w:pPr>
+      <w:r>
+        <w:t>g é a função de ativação</w:t>
+      </w:r>
+      <w:r>
+        <w:t xml:space="preserve">: depende do problema. </w:t>
+      </w:r>
+    </w:p>
+    <w:p>
+      <w:pPr>
+        <w:pStyle w:val="ListParagraph"/>
+        <w:numPr>
+          <w:ilvl w:val="2"/>
+          <w:numId w:val="5"/>
+        </w:numPr>
+        <w:tabs>
+          <w:tab w:val="left" w:pos="709"/>
+        </w:tabs>
+      </w:pPr>
+      <w:r>
+        <w:t>Função degrau (se u &gt;= 0 -&gt; 1  senão -&gt; 0)</w:t>
+      </w:r>
+      <w:bookmarkStart w:id="0" w:name="_GoBack"/>
+      <w:bookmarkEnd w:id="0"/>
+    </w:p>
+    <w:p>
+      <w:pPr>
+        <w:pStyle w:val="ListParagraph"/>
+        <w:numPr>
+          <w:ilvl w:val="2"/>
+          <w:numId w:val="5"/>
+        </w:numPr>
+        <w:tabs>
+          <w:tab w:val="left" w:pos="709"/>
+        </w:tabs>
+      </w:pPr>
+      <w:r>
+        <w:t>Função degrau bipolar (se u &gt; 0 -&gt; 1, se u = 0 -&gt; 0 , senão -&gt; -1)</w:t>
+      </w:r>
+    </w:p>
+    <w:p>
+      <w:pPr>
+        <w:pStyle w:val="ListParagraph"/>
+        <w:numPr>
+          <w:ilvl w:val="2"/>
+          <w:numId w:val="5"/>
+        </w:numPr>
+        <w:tabs>
+          <w:tab w:val="left" w:pos="709"/>
+        </w:tabs>
+      </w:pPr>
+      <w:r>
+        <w:t xml:space="preserve">Função Logística:   o valor de β vai depender do problema, são necessários testes. </w:t>
+      </w:r>
+    </w:p>
+    <w:p>
+      <w:pPr>
+        <w:tabs>
+          <w:tab w:val="left" w:pos="709"/>
+        </w:tabs>
+      </w:pPr>
+      <w:r>
+        <w:tab/>
+      </w:r>
+      <w:r>
+        <w:tab/>
+      </w:r>
+      <w:r>
+        <w:tab/>
+      </w:r>
+      <w:r>
+        <w:tab/>
+      </w:r>
+      <m:oMath>
+        <m:r>
+          <w:rPr>
+            <w:rFonts w:ascii="Cambria Math" w:hAnsi="Cambria Math"/>
+          </w:rPr>
+          <m:t>g</m:t>
+        </m:r>
+        <m:d>
+          <m:dPr>
+            <m:ctrlPr>
+              <w:rPr>
+                <w:rFonts w:ascii="Cambria Math" w:hAnsi="Cambria Math"/>
+                <w:i/>
+              </w:rPr>
+            </m:ctrlPr>
+          </m:dPr>
+          <m:e>
+            <m:r>
+              <w:rPr>
+                <w:rFonts w:ascii="Cambria Math" w:hAnsi="Cambria Math"/>
+              </w:rPr>
+              <m:t>u</m:t>
+            </m:r>
+          </m:e>
+        </m:d>
+        <m:r>
+          <w:rPr>
+            <w:rFonts w:ascii="Cambria Math" w:hAnsi="Cambria Math"/>
+          </w:rPr>
+          <m:t xml:space="preserve">= </m:t>
+        </m:r>
+        <m:f>
+          <m:fPr>
+            <m:ctrlPr>
+              <w:rPr>
+                <w:rFonts w:ascii="Cambria Math" w:hAnsi="Cambria Math"/>
+                <w:i/>
+              </w:rPr>
+            </m:ctrlPr>
+          </m:fPr>
+          <m:num>
+            <m:r>
+              <w:rPr>
+                <w:rFonts w:ascii="Cambria Math" w:hAnsi="Cambria Math"/>
+              </w:rPr>
+              <m:t>1</m:t>
+            </m:r>
+          </m:num>
+          <m:den>
+            <m:r>
+              <w:rPr>
+                <w:rFonts w:ascii="Cambria Math" w:hAnsi="Cambria Math"/>
+              </w:rPr>
+              <m:t xml:space="preserve">1+ </m:t>
+            </m:r>
+            <m:sSup>
+              <m:sSupPr>
+                <m:ctrlPr>
+                  <w:rPr>
+                    <w:rFonts w:ascii="Cambria Math" w:hAnsi="Cambria Math"/>
+                    <w:i/>
+                  </w:rPr>
+                </m:ctrlPr>
+              </m:sSupPr>
+              <m:e>
+                <m:r>
+                  <w:rPr>
+                    <w:rFonts w:ascii="Cambria Math" w:hAnsi="Cambria Math"/>
+                  </w:rPr>
+                  <m:t>e</m:t>
+                </m:r>
+              </m:e>
+              <m:sup>
+                <m:r>
+                  <w:rPr>
+                    <w:rFonts w:ascii="Cambria Math" w:hAnsi="Cambria Math"/>
+                  </w:rPr>
+                  <m:t>-βu</m:t>
+                </m:r>
+              </m:sup>
+            </m:sSup>
+          </m:den>
+        </m:f>
+      </m:oMath>
+    </w:p>
+    <w:p>
+      <w:pPr>
+        <w:pStyle w:val="ListParagraph"/>
+        <w:numPr>
+          <w:ilvl w:val="2"/>
+          <w:numId w:val="5"/>
+        </w:numPr>
+        <w:tabs>
+          <w:tab w:val="left" w:pos="709"/>
+        </w:tabs>
+      </w:pPr>
+      <w:r>
+        <w:t xml:space="preserve">Função </w:t>
+      </w:r>
+      <w:r>
+        <w:t>Tangente Hiberbólica:</w:t>
+      </w:r>
     </w:p>
     <w:p>
       <w:pPr>
@@ -2922,14 +3233,460 @@
           <w:tab w:val="left" w:pos="709"/>
         </w:tabs>
         <w:ind w:left="2508"/>
-      </w:pPr>
-    </w:p>
-    <w:p>
-      <w:pPr>
-        <w:tabs>
-          <w:tab w:val="left" w:pos="709"/>
-        </w:tabs>
-      </w:pPr>
+        <w:rPr>
+          <w:rFonts w:eastAsiaTheme="minorEastAsia"/>
+        </w:rPr>
+      </w:pPr>
+      <w:r>
+        <w:rPr>
+          <w:rFonts w:eastAsiaTheme="minorEastAsia"/>
+        </w:rPr>
+        <w:tab/>
+      </w:r>
+      <m:oMath>
+        <m:r>
+          <w:rPr>
+            <w:rFonts w:ascii="Cambria Math" w:hAnsi="Cambria Math"/>
+          </w:rPr>
+          <m:t>g</m:t>
+        </m:r>
+        <m:d>
+          <m:dPr>
+            <m:ctrlPr>
+              <w:rPr>
+                <w:rFonts w:ascii="Cambria Math" w:hAnsi="Cambria Math"/>
+                <w:i/>
+              </w:rPr>
+            </m:ctrlPr>
+          </m:dPr>
+          <m:e>
+            <m:r>
+              <w:rPr>
+                <w:rFonts w:ascii="Cambria Math" w:hAnsi="Cambria Math"/>
+              </w:rPr>
+              <m:t>u</m:t>
+            </m:r>
+          </m:e>
+        </m:d>
+        <m:r>
+          <w:rPr>
+            <w:rFonts w:ascii="Cambria Math" w:hAnsi="Cambria Math"/>
+          </w:rPr>
+          <m:t xml:space="preserve">= </m:t>
+        </m:r>
+        <m:f>
+          <m:fPr>
+            <m:ctrlPr>
+              <w:rPr>
+                <w:rFonts w:ascii="Cambria Math" w:hAnsi="Cambria Math"/>
+                <w:i/>
+              </w:rPr>
+            </m:ctrlPr>
+          </m:fPr>
+          <m:num>
+            <m:r>
+              <w:rPr>
+                <w:rFonts w:ascii="Cambria Math" w:hAnsi="Cambria Math"/>
+              </w:rPr>
+              <m:t>1</m:t>
+            </m:r>
+            <m:r>
+              <w:rPr>
+                <w:rFonts w:ascii="Cambria Math" w:hAnsi="Cambria Math"/>
+              </w:rPr>
+              <m:t>-</m:t>
+            </m:r>
+            <m:r>
+              <w:rPr>
+                <w:rFonts w:ascii="Cambria Math" w:hAnsi="Cambria Math"/>
+              </w:rPr>
+              <m:t xml:space="preserve"> </m:t>
+            </m:r>
+            <m:sSup>
+              <m:sSupPr>
+                <m:ctrlPr>
+                  <w:rPr>
+                    <w:rFonts w:ascii="Cambria Math" w:hAnsi="Cambria Math"/>
+                    <w:i/>
+                  </w:rPr>
+                </m:ctrlPr>
+              </m:sSupPr>
+              <m:e>
+                <m:r>
+                  <w:rPr>
+                    <w:rFonts w:ascii="Cambria Math" w:hAnsi="Cambria Math"/>
+                  </w:rPr>
+                  <m:t>e</m:t>
+                </m:r>
+              </m:e>
+              <m:sup>
+                <m:r>
+                  <w:rPr>
+                    <w:rFonts w:ascii="Cambria Math" w:hAnsi="Cambria Math"/>
+                  </w:rPr>
+                  <m:t>-βu</m:t>
+                </m:r>
+              </m:sup>
+            </m:sSup>
+          </m:num>
+          <m:den>
+            <m:r>
+              <w:rPr>
+                <w:rFonts w:ascii="Cambria Math" w:hAnsi="Cambria Math"/>
+              </w:rPr>
+              <m:t xml:space="preserve">1+ </m:t>
+            </m:r>
+            <m:sSup>
+              <m:sSupPr>
+                <m:ctrlPr>
+                  <w:rPr>
+                    <w:rFonts w:ascii="Cambria Math" w:hAnsi="Cambria Math"/>
+                    <w:i/>
+                  </w:rPr>
+                </m:ctrlPr>
+              </m:sSupPr>
+              <m:e>
+                <m:r>
+                  <w:rPr>
+                    <w:rFonts w:ascii="Cambria Math" w:hAnsi="Cambria Math"/>
+                  </w:rPr>
+                  <m:t>e</m:t>
+                </m:r>
+              </m:e>
+              <m:sup>
+                <m:r>
+                  <w:rPr>
+                    <w:rFonts w:ascii="Cambria Math" w:hAnsi="Cambria Math"/>
+                  </w:rPr>
+                  <m:t>-βu</m:t>
+                </m:r>
+              </m:sup>
+            </m:sSup>
+          </m:den>
+        </m:f>
+      </m:oMath>
+    </w:p>
+    <w:p>
+      <w:pPr>
+        <w:pStyle w:val="ListParagraph"/>
+        <w:numPr>
+          <w:ilvl w:val="2"/>
+          <w:numId w:val="5"/>
+        </w:numPr>
+        <w:tabs>
+          <w:tab w:val="left" w:pos="709"/>
+        </w:tabs>
+      </w:pPr>
+      <w:r>
+        <w:t xml:space="preserve">Função </w:t>
+      </w:r>
+      <w:r>
+        <w:t>Gaussiana:  c é o centro da Função Gaussiana e σ  é o desvio padrão</w:t>
+      </w:r>
+    </w:p>
+    <w:p>
+      <w:pPr>
+        <w:pStyle w:val="ListParagraph"/>
+        <w:tabs>
+          <w:tab w:val="left" w:pos="709"/>
+        </w:tabs>
+        <w:ind w:left="2508"/>
+        <w:rPr>
+          <w:rFonts w:eastAsiaTheme="minorEastAsia"/>
+        </w:rPr>
+      </w:pPr>
+      <w:r>
+        <w:rPr>
+          <w:rFonts w:eastAsiaTheme="minorEastAsia"/>
+        </w:rPr>
+        <w:tab/>
+      </w:r>
+      <m:oMath>
+        <m:r>
+          <w:rPr>
+            <w:rFonts w:ascii="Cambria Math" w:hAnsi="Cambria Math"/>
+          </w:rPr>
+          <m:t>g</m:t>
+        </m:r>
+        <m:d>
+          <m:dPr>
+            <m:ctrlPr>
+              <w:rPr>
+                <w:rFonts w:ascii="Cambria Math" w:hAnsi="Cambria Math"/>
+                <w:i/>
+              </w:rPr>
+            </m:ctrlPr>
+          </m:dPr>
+          <m:e>
+            <m:r>
+              <w:rPr>
+                <w:rFonts w:ascii="Cambria Math" w:hAnsi="Cambria Math"/>
+              </w:rPr>
+              <m:t>u</m:t>
+            </m:r>
+          </m:e>
+        </m:d>
+        <m:r>
+          <w:rPr>
+            <w:rFonts w:ascii="Cambria Math" w:hAnsi="Cambria Math"/>
+          </w:rPr>
+          <m:t xml:space="preserve">= </m:t>
+        </m:r>
+        <m:sSup>
+          <m:sSupPr>
+            <m:ctrlPr>
+              <w:rPr>
+                <w:rFonts w:ascii="Cambria Math" w:hAnsi="Cambria Math"/>
+                <w:i/>
+              </w:rPr>
+            </m:ctrlPr>
+          </m:sSupPr>
+          <m:e>
+            <m:r>
+              <w:rPr>
+                <w:rFonts w:ascii="Cambria Math" w:hAnsi="Cambria Math"/>
+              </w:rPr>
+              <m:t>e</m:t>
+            </m:r>
+          </m:e>
+          <m:sup>
+            <m:f>
+              <m:fPr>
+                <m:ctrlPr>
+                  <w:rPr>
+                    <w:rFonts w:ascii="Cambria Math" w:hAnsi="Cambria Math"/>
+                    <w:i/>
+                  </w:rPr>
+                </m:ctrlPr>
+              </m:fPr>
+              <m:num>
+                <m:r>
+                  <w:rPr>
+                    <w:rFonts w:ascii="Cambria Math" w:hAnsi="Cambria Math"/>
+                  </w:rPr>
+                  <m:t>-</m:t>
+                </m:r>
+                <m:d>
+                  <m:dPr>
+                    <m:ctrlPr>
+                      <w:rPr>
+                        <w:rFonts w:ascii="Cambria Math" w:hAnsi="Cambria Math"/>
+                        <w:i/>
+                      </w:rPr>
+                    </m:ctrlPr>
+                  </m:dPr>
+                  <m:e>
+                    <m:r>
+                      <w:rPr>
+                        <w:rFonts w:ascii="Cambria Math" w:hAnsi="Cambria Math"/>
+                      </w:rPr>
+                      <m:t>u-c</m:t>
+                    </m:r>
+                  </m:e>
+                </m:d>
+                <m:r>
+                  <w:rPr>
+                    <w:rFonts w:ascii="Cambria Math" w:hAnsi="Cambria Math"/>
+                  </w:rPr>
+                  <m:t>²</m:t>
+                </m:r>
+              </m:num>
+              <m:den>
+                <m:r>
+                  <w:rPr>
+                    <w:rFonts w:ascii="Cambria Math" w:hAnsi="Cambria Math"/>
+                  </w:rPr>
+                  <m:t>2σ²</m:t>
+                </m:r>
+              </m:den>
+            </m:f>
+          </m:sup>
+        </m:sSup>
+      </m:oMath>
+    </w:p>
+    <w:p>
+      <w:pPr>
+        <w:pStyle w:val="ListParagraph"/>
+        <w:tabs>
+          <w:tab w:val="left" w:pos="709"/>
+        </w:tabs>
+        <w:ind w:left="2508"/>
+      </w:pPr>
+    </w:p>
+    <w:p>
+      <w:pPr>
+        <w:pStyle w:val="ListParagraph"/>
+        <w:tabs>
+          <w:tab w:val="left" w:pos="709"/>
+        </w:tabs>
+        <w:ind w:left="2508"/>
+      </w:pPr>
+    </w:p>
+    <w:p>
+      <w:pPr>
+        <w:pStyle w:val="ListParagraph"/>
+        <w:numPr>
+          <w:ilvl w:val="1"/>
+          <w:numId w:val="5"/>
+        </w:numPr>
+        <w:tabs>
+          <w:tab w:val="left" w:pos="709"/>
+        </w:tabs>
+      </w:pPr>
+      <w:r>
+        <w:t xml:space="preserve">u = potencial de ativação:  </w:t>
+      </w:r>
+      <m:oMath>
+        <m:r>
+          <w:rPr>
+            <w:rFonts w:ascii="Cambria Math" w:hAnsi="Cambria Math"/>
+          </w:rPr>
+          <m:t xml:space="preserve">u= </m:t>
+        </m:r>
+        <m:nary>
+          <m:naryPr>
+            <m:chr m:val="∑"/>
+            <m:limLoc m:val="undOvr"/>
+            <m:ctrlPr>
+              <w:rPr>
+                <w:rFonts w:ascii="Cambria Math" w:hAnsi="Cambria Math"/>
+                <w:i/>
+              </w:rPr>
+            </m:ctrlPr>
+          </m:naryPr>
+          <m:sub>
+            <m:r>
+              <w:rPr>
+                <w:rFonts w:ascii="Cambria Math" w:hAnsi="Cambria Math"/>
+              </w:rPr>
+              <m:t>i=1</m:t>
+            </m:r>
+          </m:sub>
+          <m:sup>
+            <m:r>
+              <w:rPr>
+                <w:rFonts w:ascii="Cambria Math" w:hAnsi="Cambria Math"/>
+              </w:rPr>
+              <m:t>n</m:t>
+            </m:r>
+          </m:sup>
+          <m:e>
+            <m:sSub>
+              <m:sSubPr>
+                <m:ctrlPr>
+                  <w:rPr>
+                    <w:rFonts w:ascii="Cambria Math" w:hAnsi="Cambria Math"/>
+                    <w:i/>
+                  </w:rPr>
+                </m:ctrlPr>
+              </m:sSubPr>
+              <m:e>
+                <m:r>
+                  <w:rPr>
+                    <w:rFonts w:ascii="Cambria Math" w:hAnsi="Cambria Math"/>
+                  </w:rPr>
+                  <m:t>w</m:t>
+                </m:r>
+              </m:e>
+              <m:sub>
+                <m:r>
+                  <w:rPr>
+                    <w:rFonts w:ascii="Cambria Math" w:hAnsi="Cambria Math"/>
+                  </w:rPr>
+                  <m:t>i</m:t>
+                </m:r>
+              </m:sub>
+            </m:sSub>
+            <m:r>
+              <w:rPr>
+                <w:rFonts w:ascii="Cambria Math" w:hAnsi="Cambria Math"/>
+              </w:rPr>
+              <m:t>*</m:t>
+            </m:r>
+            <m:sSub>
+              <m:sSubPr>
+                <m:ctrlPr>
+                  <w:rPr>
+                    <w:rFonts w:ascii="Cambria Math" w:hAnsi="Cambria Math"/>
+                    <w:i/>
+                  </w:rPr>
+                </m:ctrlPr>
+              </m:sSubPr>
+              <m:e>
+                <m:r>
+                  <w:rPr>
+                    <w:rFonts w:ascii="Cambria Math" w:hAnsi="Cambria Math"/>
+                  </w:rPr>
+                  <m:t>x</m:t>
+                </m:r>
+              </m:e>
+              <m:sub>
+                <m:r>
+                  <w:rPr>
+                    <w:rFonts w:ascii="Cambria Math" w:hAnsi="Cambria Math"/>
+                  </w:rPr>
+                  <m:t>i</m:t>
+                </m:r>
+              </m:sub>
+            </m:sSub>
+            <m:r>
+              <w:rPr>
+                <w:rFonts w:ascii="Cambria Math" w:hAnsi="Cambria Math"/>
+              </w:rPr>
+              <m:t>- θ</m:t>
+            </m:r>
+          </m:e>
+        </m:nary>
+      </m:oMath>
+    </w:p>
+    <w:p>
+      <w:pPr>
+        <w:tabs>
+          <w:tab w:val="left" w:pos="709"/>
+        </w:tabs>
+        <w:ind w:left="2148"/>
+      </w:pPr>
+      <w:r>
+        <w:rPr>
+          <w:noProof/>
+          <w:lang w:eastAsia="pt-BR"/>
+        </w:rPr>
+        <w:drawing>
+          <wp:inline distT="0" distB="0" distL="0" distR="0" wp14:anchorId="43E55115" wp14:editId="386023FE">
+            <wp:extent cx="3764119" cy="1534602"/>
+            <wp:effectExtent l="0" t="0" r="8255" b="8890"/>
+            <wp:docPr id="1" name="Picture 1"/>
+            <wp:cNvGraphicFramePr>
+              <a:graphicFrameLocks xmlns:a="http://schemas.openxmlformats.org/drawingml/2006/main" noChangeAspect="1"/>
+            </wp:cNvGraphicFramePr>
+            <a:graphic xmlns:a="http://schemas.openxmlformats.org/drawingml/2006/main">
+              <a:graphicData uri="http://schemas.openxmlformats.org/drawingml/2006/picture">
+                <pic:pic xmlns:pic="http://schemas.openxmlformats.org/drawingml/2006/picture">
+                  <pic:nvPicPr>
+                    <pic:cNvPr id="1" name=""/>
+                    <pic:cNvPicPr/>
+                  </pic:nvPicPr>
+                  <pic:blipFill>
+                    <a:blip r:embed="rId8"/>
+                    <a:stretch>
+                      <a:fillRect/>
+                    </a:stretch>
+                  </pic:blipFill>
+                  <pic:spPr>
+                    <a:xfrm>
+                      <a:off x="0" y="0"/>
+                      <a:ext cx="3802394" cy="1550206"/>
+                    </a:xfrm>
+                    <a:prstGeom prst="rect">
+                      <a:avLst/>
+                    </a:prstGeom>
+                  </pic:spPr>
+                </pic:pic>
+              </a:graphicData>
+            </a:graphic>
+          </wp:inline>
+        </w:drawing>
+      </w:r>
     </w:p>
     <w:p>
       <w:pPr>
@@ -3712,8 +4469,6 @@
       <w:r>
         <w:t>knn.score(x_teste, y_teste)</w:t>
       </w:r>
-      <w:bookmarkStart w:id="0" w:name="_GoBack"/>
-      <w:bookmarkEnd w:id="0"/>
     </w:p>
     <w:p>
       <w:pPr>
@@ -4482,7 +5237,7 @@
       <w:r>
         <w:t xml:space="preserve"> </w:t>
       </w:r>
-      <w:hyperlink r:id="rId8" w:anchor="scipy" w:history="1">
+      <w:hyperlink r:id="rId9" w:anchor="scipy" w:history="1">
         <w:r>
           <w:rPr>
             <w:rStyle w:val="Hyperlink"/>
@@ -4505,7 +5260,7 @@
       <w:r>
         <w:t xml:space="preserve">Uma das dependencias é o numpy+mkl </w:t>
       </w:r>
-      <w:hyperlink r:id="rId9" w:anchor="numpy" w:history="1">
+      <w:hyperlink r:id="rId10" w:anchor="numpy" w:history="1">
         <w:r>
           <w:rPr>
             <w:rStyle w:val="Hyperlink"/>

</xml_diff>

<commit_message>
secao 10, aula 127
</commit_message>
<xml_diff>
--- a/Machine Learning e Data Science com Python.docx
+++ b/Machine Learning e Data Science com Python.docx
@@ -3037,7 +3037,13 @@
         </w:tabs>
       </w:pPr>
       <w:r>
-        <w:t>Existe um Limiar de Ativação -Ɵ que é uma constrante que vai indicar um limiar para o sinal passar ou não.</w:t>
+        <w:t>Existe um Limiar de Ativação</w:t>
+      </w:r>
+      <w:r>
+        <w:t xml:space="preserve"> (ou Bias)</w:t>
+      </w:r>
+      <w:r>
+        <w:t xml:space="preserve"> -Ɵ que é uma constrante que vai indicar um limiar para o sinal passar ou não.</w:t>
       </w:r>
     </w:p>
     <w:p>
@@ -3072,8 +3078,6 @@
       <w:r>
         <w:t>Função degrau (se u &gt;= 0 -&gt; 1  senão -&gt; 0)</w:t>
       </w:r>
-      <w:bookmarkStart w:id="0" w:name="_GoBack"/>
-      <w:bookmarkEnd w:id="0"/>
     </w:p>
     <w:p>
       <w:pPr>
@@ -3220,10 +3224,7 @@
         </w:tabs>
       </w:pPr>
       <w:r>
-        <w:t xml:space="preserve">Função </w:t>
-      </w:r>
-      <w:r>
-        <w:t>Tangente Hiberbólica:</w:t>
+        <w:t>Função Tangente Hiberbólica:</w:t>
       </w:r>
     </w:p>
     <w:p>
@@ -3288,19 +3289,7 @@
               <w:rPr>
                 <w:rFonts w:ascii="Cambria Math" w:hAnsi="Cambria Math"/>
               </w:rPr>
-              <m:t>1</m:t>
-            </m:r>
-            <m:r>
-              <w:rPr>
-                <w:rFonts w:ascii="Cambria Math" w:hAnsi="Cambria Math"/>
-              </w:rPr>
-              <m:t>-</m:t>
-            </m:r>
-            <m:r>
-              <w:rPr>
-                <w:rFonts w:ascii="Cambria Math" w:hAnsi="Cambria Math"/>
-              </w:rPr>
-              <m:t xml:space="preserve"> </m:t>
+              <m:t xml:space="preserve">1- </m:t>
             </m:r>
             <m:sSup>
               <m:sSupPr>
@@ -3378,10 +3367,7 @@
         </w:tabs>
       </w:pPr>
       <w:r>
-        <w:t xml:space="preserve">Função </w:t>
-      </w:r>
-      <w:r>
-        <w:t>Gaussiana:  c é o centro da Função Gaussiana e σ  é o desvio padrão</w:t>
+        <w:t>Função Gaussiana:  c é o centro da Função Gaussiana e σ  é o desvio padrão</w:t>
       </w:r>
     </w:p>
     <w:p>
@@ -3690,6 +3676,284 @@
     </w:p>
     <w:p>
       <w:pPr>
+        <w:pStyle w:val="ListParagraph"/>
+        <w:numPr>
+          <w:ilvl w:val="0"/>
+          <w:numId w:val="14"/>
+        </w:numPr>
+        <w:tabs>
+          <w:tab w:val="left" w:pos="709"/>
+        </w:tabs>
+      </w:pPr>
+      <w:r>
+        <w:t xml:space="preserve">Rede Perceptron: simples, apenas 1 neurônio. Para essa rede, uma classificação deve ser linearmente separável, onde irá obter a reta que devide as classes. Normalmente  </w:t>
+      </w:r>
+      <w:r>
+        <w:t>Ɵ</w:t>
+      </w:r>
+      <w:r>
+        <w:t xml:space="preserve"> = -1. </w:t>
+      </w:r>
+    </w:p>
+    <w:p>
+      <w:pPr>
+        <w:pStyle w:val="ListParagraph"/>
+        <w:numPr>
+          <w:ilvl w:val="1"/>
+          <w:numId w:val="14"/>
+        </w:numPr>
+        <w:tabs>
+          <w:tab w:val="left" w:pos="709"/>
+        </w:tabs>
+      </w:pPr>
+      <w:r>
+        <w:t>A cada iteração vai tentando achar a reta que separa as classes corretamente</w:t>
+      </w:r>
+    </w:p>
+    <w:p>
+      <w:pPr>
+        <w:pStyle w:val="ListParagraph"/>
+        <w:numPr>
+          <w:ilvl w:val="1"/>
+          <w:numId w:val="14"/>
+        </w:numPr>
+        <w:tabs>
+          <w:tab w:val="left" w:pos="709"/>
+        </w:tabs>
+      </w:pPr>
+      <w:r>
+        <w:t xml:space="preserve">Processo de treinamento: </w:t>
+      </w:r>
+    </w:p>
+    <w:p>
+      <w:pPr>
+        <w:pStyle w:val="ListParagraph"/>
+        <w:numPr>
+          <w:ilvl w:val="2"/>
+          <w:numId w:val="14"/>
+        </w:numPr>
+        <w:tabs>
+          <w:tab w:val="left" w:pos="709"/>
+        </w:tabs>
+      </w:pPr>
+      <w:r>
+        <w:t>O Objetivo é o ajuste dos pesos. Na primeira iteração os pesos são distribuídos aleatoriamente. Normalmente entre 0 e 1</w:t>
+      </w:r>
+    </w:p>
+    <w:p>
+      <w:pPr>
+        <w:pStyle w:val="ListParagraph"/>
+        <w:tabs>
+          <w:tab w:val="left" w:pos="709"/>
+        </w:tabs>
+        <w:ind w:left="3216"/>
+      </w:pPr>
+      <w:r>
+        <w:rPr>
+          <w:noProof/>
+          <w:lang w:eastAsia="pt-BR"/>
+        </w:rPr>
+        <w:drawing>
+          <wp:inline distT="0" distB="0" distL="0" distR="0" wp14:anchorId="6C24146E" wp14:editId="718FE70D">
+            <wp:extent cx="4114800" cy="3482277"/>
+            <wp:effectExtent l="0" t="0" r="0" b="4445"/>
+            <wp:docPr id="5" name="Picture 5"/>
+            <wp:cNvGraphicFramePr>
+              <a:graphicFrameLocks xmlns:a="http://schemas.openxmlformats.org/drawingml/2006/main" noChangeAspect="1"/>
+            </wp:cNvGraphicFramePr>
+            <a:graphic xmlns:a="http://schemas.openxmlformats.org/drawingml/2006/main">
+              <a:graphicData uri="http://schemas.openxmlformats.org/drawingml/2006/picture">
+                <pic:pic xmlns:pic="http://schemas.openxmlformats.org/drawingml/2006/picture">
+                  <pic:nvPicPr>
+                    <pic:cNvPr id="1" name=""/>
+                    <pic:cNvPicPr/>
+                  </pic:nvPicPr>
+                  <pic:blipFill>
+                    <a:blip r:embed="rId9"/>
+                    <a:stretch>
+                      <a:fillRect/>
+                    </a:stretch>
+                  </pic:blipFill>
+                  <pic:spPr>
+                    <a:xfrm>
+                      <a:off x="0" y="0"/>
+                      <a:ext cx="4118997" cy="3485829"/>
+                    </a:xfrm>
+                    <a:prstGeom prst="rect">
+                      <a:avLst/>
+                    </a:prstGeom>
+                  </pic:spPr>
+                </pic:pic>
+              </a:graphicData>
+            </a:graphic>
+          </wp:inline>
+        </w:drawing>
+      </w:r>
+    </w:p>
+    <w:p>
+      <w:pPr>
+        <w:pStyle w:val="ListParagraph"/>
+        <w:tabs>
+          <w:tab w:val="left" w:pos="709"/>
+        </w:tabs>
+        <w:ind w:left="3216"/>
+      </w:pPr>
+      <w:bookmarkStart w:id="0" w:name="_GoBack"/>
+      <w:bookmarkEnd w:id="0"/>
+    </w:p>
+    <w:p>
+      <w:pPr>
+        <w:pStyle w:val="ListParagraph"/>
+        <w:tabs>
+          <w:tab w:val="left" w:pos="709"/>
+        </w:tabs>
+        <w:ind w:left="3216"/>
+      </w:pPr>
+      <w:r>
+        <w:rPr>
+          <w:noProof/>
+          <w:lang w:eastAsia="pt-BR"/>
+        </w:rPr>
+        <w:drawing>
+          <wp:inline distT="0" distB="0" distL="0" distR="0" wp14:anchorId="265106AA" wp14:editId="7AC0922E">
+            <wp:extent cx="3752400" cy="2019300"/>
+            <wp:effectExtent l="0" t="0" r="635" b="0"/>
+            <wp:docPr id="2" name="Picture 2"/>
+            <wp:cNvGraphicFramePr>
+              <a:graphicFrameLocks xmlns:a="http://schemas.openxmlformats.org/drawingml/2006/main" noChangeAspect="1"/>
+            </wp:cNvGraphicFramePr>
+            <a:graphic xmlns:a="http://schemas.openxmlformats.org/drawingml/2006/main">
+              <a:graphicData uri="http://schemas.openxmlformats.org/drawingml/2006/picture">
+                <pic:pic xmlns:pic="http://schemas.openxmlformats.org/drawingml/2006/picture">
+                  <pic:nvPicPr>
+                    <pic:cNvPr id="1" name=""/>
+                    <pic:cNvPicPr/>
+                  </pic:nvPicPr>
+                  <pic:blipFill>
+                    <a:blip r:embed="rId10"/>
+                    <a:stretch>
+                      <a:fillRect/>
+                    </a:stretch>
+                  </pic:blipFill>
+                  <pic:spPr>
+                    <a:xfrm>
+                      <a:off x="0" y="0"/>
+                      <a:ext cx="3759623" cy="2023187"/>
+                    </a:xfrm>
+                    <a:prstGeom prst="rect">
+                      <a:avLst/>
+                    </a:prstGeom>
+                  </pic:spPr>
+                </pic:pic>
+              </a:graphicData>
+            </a:graphic>
+          </wp:inline>
+        </w:drawing>
+      </w:r>
+      <w:r>
+        <w:t>Se η é muito pequeno, demora a convergir, se for muito alto pode cair em lugares muito distantes. Ela depende do problema, são necessários experimentos.</w:t>
+      </w:r>
+    </w:p>
+    <w:p>
+      <w:pPr>
+        <w:pStyle w:val="ListParagraph"/>
+        <w:tabs>
+          <w:tab w:val="left" w:pos="709"/>
+        </w:tabs>
+        <w:ind w:left="3216"/>
+      </w:pPr>
+    </w:p>
+    <w:p>
+      <w:pPr>
+        <w:pStyle w:val="ListParagraph"/>
+        <w:numPr>
+          <w:ilvl w:val="1"/>
+          <w:numId w:val="14"/>
+        </w:numPr>
+        <w:tabs>
+          <w:tab w:val="left" w:pos="709"/>
+        </w:tabs>
+      </w:pPr>
+      <w:r>
+        <w:t xml:space="preserve">Processo de </w:t>
+      </w:r>
+      <w:r>
+        <w:t>operação</w:t>
+      </w:r>
+      <w:r>
+        <w:t xml:space="preserve">: </w:t>
+      </w:r>
+    </w:p>
+    <w:p>
+      <w:pPr>
+        <w:pStyle w:val="ListParagraph"/>
+        <w:tabs>
+          <w:tab w:val="left" w:pos="709"/>
+        </w:tabs>
+        <w:ind w:left="2496"/>
+      </w:pPr>
+      <w:r>
+        <w:rPr>
+          <w:noProof/>
+          <w:lang w:eastAsia="pt-BR"/>
+        </w:rPr>
+        <w:drawing>
+          <wp:inline distT="0" distB="0" distL="0" distR="0" wp14:anchorId="3650778B" wp14:editId="451397E4">
+            <wp:extent cx="3290793" cy="2009775"/>
+            <wp:effectExtent l="0" t="0" r="5080" b="0"/>
+            <wp:docPr id="3" name="Picture 3"/>
+            <wp:cNvGraphicFramePr>
+              <a:graphicFrameLocks xmlns:a="http://schemas.openxmlformats.org/drawingml/2006/main" noChangeAspect="1"/>
+            </wp:cNvGraphicFramePr>
+            <a:graphic xmlns:a="http://schemas.openxmlformats.org/drawingml/2006/main">
+              <a:graphicData uri="http://schemas.openxmlformats.org/drawingml/2006/picture">
+                <pic:pic xmlns:pic="http://schemas.openxmlformats.org/drawingml/2006/picture">
+                  <pic:nvPicPr>
+                    <pic:cNvPr id="1" name=""/>
+                    <pic:cNvPicPr/>
+                  </pic:nvPicPr>
+                  <pic:blipFill>
+                    <a:blip r:embed="rId11"/>
+                    <a:stretch>
+                      <a:fillRect/>
+                    </a:stretch>
+                  </pic:blipFill>
+                  <pic:spPr>
+                    <a:xfrm>
+                      <a:off x="0" y="0"/>
+                      <a:ext cx="3296342" cy="2013164"/>
+                    </a:xfrm>
+                    <a:prstGeom prst="rect">
+                      <a:avLst/>
+                    </a:prstGeom>
+                  </pic:spPr>
+                </pic:pic>
+              </a:graphicData>
+            </a:graphic>
+          </wp:inline>
+        </w:drawing>
+      </w:r>
+    </w:p>
+    <w:p>
+      <w:pPr>
+        <w:pStyle w:val="ListParagraph"/>
+        <w:tabs>
+          <w:tab w:val="left" w:pos="709"/>
+        </w:tabs>
+        <w:ind w:left="3216"/>
+      </w:pPr>
+    </w:p>
+    <w:p>
+      <w:pPr>
+        <w:pStyle w:val="ListParagraph"/>
+        <w:tabs>
+          <w:tab w:val="left" w:pos="709"/>
+        </w:tabs>
+        <w:ind w:left="2496"/>
+      </w:pPr>
+    </w:p>
+    <w:p>
+      <w:pPr>
         <w:tabs>
           <w:tab w:val="left" w:pos="709"/>
         </w:tabs>
@@ -5237,7 +5501,7 @@
       <w:r>
         <w:t xml:space="preserve"> </w:t>
       </w:r>
-      <w:hyperlink r:id="rId9" w:anchor="scipy" w:history="1">
+      <w:hyperlink r:id="rId12" w:anchor="scipy" w:history="1">
         <w:r>
           <w:rPr>
             <w:rStyle w:val="Hyperlink"/>
@@ -5260,7 +5524,7 @@
       <w:r>
         <w:t xml:space="preserve">Uma das dependencias é o numpy+mkl </w:t>
       </w:r>
-      <w:hyperlink r:id="rId10" w:anchor="numpy" w:history="1">
+      <w:hyperlink r:id="rId13" w:anchor="numpy" w:history="1">
         <w:r>
           <w:rPr>
             <w:rStyle w:val="Hyperlink"/>
@@ -5981,6 +6245,119 @@
     </w:lvl>
   </w:abstractNum>
   <w:abstractNum w:abstractNumId="5">
+    <w:nsid w:val="354D057B"/>
+    <w:multiLevelType w:val="hybridMultilevel"/>
+    <w:tmpl w:val="80ACEA9E"/>
+    <w:lvl w:ilvl="0" w:tplc="04160003">
+      <w:start w:val="1"/>
+      <w:numFmt w:val="bullet"/>
+      <w:lvlText w:val="o"/>
+      <w:lvlJc w:val="left"/>
+      <w:pPr>
+        <w:ind w:left="1776" w:hanging="360"/>
+      </w:pPr>
+      <w:rPr>
+        <w:rFonts w:ascii="Courier New" w:hAnsi="Courier New" w:cs="Courier New" w:hint="default"/>
+      </w:rPr>
+    </w:lvl>
+    <w:lvl w:ilvl="1" w:tplc="04160003">
+      <w:start w:val="1"/>
+      <w:numFmt w:val="bullet"/>
+      <w:lvlText w:val="o"/>
+      <w:lvlJc w:val="left"/>
+      <w:pPr>
+        <w:ind w:left="2496" w:hanging="360"/>
+      </w:pPr>
+      <w:rPr>
+        <w:rFonts w:ascii="Courier New" w:hAnsi="Courier New" w:cs="Courier New" w:hint="default"/>
+      </w:rPr>
+    </w:lvl>
+    <w:lvl w:ilvl="2" w:tplc="04160005">
+      <w:start w:val="1"/>
+      <w:numFmt w:val="bullet"/>
+      <w:lvlText w:val=""/>
+      <w:lvlJc w:val="left"/>
+      <w:pPr>
+        <w:ind w:left="3216" w:hanging="360"/>
+      </w:pPr>
+      <w:rPr>
+        <w:rFonts w:ascii="Wingdings" w:hAnsi="Wingdings" w:hint="default"/>
+      </w:rPr>
+    </w:lvl>
+    <w:lvl w:ilvl="3" w:tplc="04160001" w:tentative="1">
+      <w:start w:val="1"/>
+      <w:numFmt w:val="bullet"/>
+      <w:lvlText w:val=""/>
+      <w:lvlJc w:val="left"/>
+      <w:pPr>
+        <w:ind w:left="3936" w:hanging="360"/>
+      </w:pPr>
+      <w:rPr>
+        <w:rFonts w:ascii="Symbol" w:hAnsi="Symbol" w:hint="default"/>
+      </w:rPr>
+    </w:lvl>
+    <w:lvl w:ilvl="4" w:tplc="04160003" w:tentative="1">
+      <w:start w:val="1"/>
+      <w:numFmt w:val="bullet"/>
+      <w:lvlText w:val="o"/>
+      <w:lvlJc w:val="left"/>
+      <w:pPr>
+        <w:ind w:left="4656" w:hanging="360"/>
+      </w:pPr>
+      <w:rPr>
+        <w:rFonts w:ascii="Courier New" w:hAnsi="Courier New" w:cs="Courier New" w:hint="default"/>
+      </w:rPr>
+    </w:lvl>
+    <w:lvl w:ilvl="5" w:tplc="04160005" w:tentative="1">
+      <w:start w:val="1"/>
+      <w:numFmt w:val="bullet"/>
+      <w:lvlText w:val=""/>
+      <w:lvlJc w:val="left"/>
+      <w:pPr>
+        <w:ind w:left="5376" w:hanging="360"/>
+      </w:pPr>
+      <w:rPr>
+        <w:rFonts w:ascii="Wingdings" w:hAnsi="Wingdings" w:hint="default"/>
+      </w:rPr>
+    </w:lvl>
+    <w:lvl w:ilvl="6" w:tplc="04160001" w:tentative="1">
+      <w:start w:val="1"/>
+      <w:numFmt w:val="bullet"/>
+      <w:lvlText w:val=""/>
+      <w:lvlJc w:val="left"/>
+      <w:pPr>
+        <w:ind w:left="6096" w:hanging="360"/>
+      </w:pPr>
+      <w:rPr>
+        <w:rFonts w:ascii="Symbol" w:hAnsi="Symbol" w:hint="default"/>
+      </w:rPr>
+    </w:lvl>
+    <w:lvl w:ilvl="7" w:tplc="04160003" w:tentative="1">
+      <w:start w:val="1"/>
+      <w:numFmt w:val="bullet"/>
+      <w:lvlText w:val="o"/>
+      <w:lvlJc w:val="left"/>
+      <w:pPr>
+        <w:ind w:left="6816" w:hanging="360"/>
+      </w:pPr>
+      <w:rPr>
+        <w:rFonts w:ascii="Courier New" w:hAnsi="Courier New" w:cs="Courier New" w:hint="default"/>
+      </w:rPr>
+    </w:lvl>
+    <w:lvl w:ilvl="8" w:tplc="04160005" w:tentative="1">
+      <w:start w:val="1"/>
+      <w:numFmt w:val="bullet"/>
+      <w:lvlText w:val=""/>
+      <w:lvlJc w:val="left"/>
+      <w:pPr>
+        <w:ind w:left="7536" w:hanging="360"/>
+      </w:pPr>
+      <w:rPr>
+        <w:rFonts w:ascii="Wingdings" w:hAnsi="Wingdings" w:hint="default"/>
+      </w:rPr>
+    </w:lvl>
+  </w:abstractNum>
+  <w:abstractNum w:abstractNumId="6">
     <w:nsid w:val="3D4E27D6"/>
     <w:multiLevelType w:val="hybridMultilevel"/>
     <w:tmpl w:val="93AA8DAA"/>
@@ -6094,7 +6471,7 @@
       </w:rPr>
     </w:lvl>
   </w:abstractNum>
-  <w:abstractNum w:abstractNumId="6">
+  <w:abstractNum w:abstractNumId="7">
     <w:nsid w:val="4012337B"/>
     <w:multiLevelType w:val="hybridMultilevel"/>
     <w:tmpl w:val="C7DAB24E"/>
@@ -6207,7 +6584,7 @@
       </w:rPr>
     </w:lvl>
   </w:abstractNum>
-  <w:abstractNum w:abstractNumId="7">
+  <w:abstractNum w:abstractNumId="8">
     <w:nsid w:val="4E9152A3"/>
     <w:multiLevelType w:val="hybridMultilevel"/>
     <w:tmpl w:val="DF8EC566"/>
@@ -6320,7 +6697,7 @@
       </w:rPr>
     </w:lvl>
   </w:abstractNum>
-  <w:abstractNum w:abstractNumId="8">
+  <w:abstractNum w:abstractNumId="9">
     <w:nsid w:val="511257BA"/>
     <w:multiLevelType w:val="hybridMultilevel"/>
     <w:tmpl w:val="3FC84EDC"/>
@@ -6433,7 +6810,7 @@
       </w:rPr>
     </w:lvl>
   </w:abstractNum>
-  <w:abstractNum w:abstractNumId="9">
+  <w:abstractNum w:abstractNumId="10">
     <w:nsid w:val="577912C4"/>
     <w:multiLevelType w:val="hybridMultilevel"/>
     <w:tmpl w:val="5D4EEB8E"/>
@@ -6546,7 +6923,7 @@
       </w:rPr>
     </w:lvl>
   </w:abstractNum>
-  <w:abstractNum w:abstractNumId="10">
+  <w:abstractNum w:abstractNumId="11">
     <w:nsid w:val="5E872798"/>
     <w:multiLevelType w:val="hybridMultilevel"/>
     <w:tmpl w:val="D4729016"/>
@@ -6659,7 +7036,7 @@
       </w:rPr>
     </w:lvl>
   </w:abstractNum>
-  <w:abstractNum w:abstractNumId="11">
+  <w:abstractNum w:abstractNumId="12">
     <w:nsid w:val="5F655F46"/>
     <w:multiLevelType w:val="hybridMultilevel"/>
     <w:tmpl w:val="ABC2C602"/>
@@ -6772,7 +7149,7 @@
       </w:rPr>
     </w:lvl>
   </w:abstractNum>
-  <w:abstractNum w:abstractNumId="12">
+  <w:abstractNum w:abstractNumId="13">
     <w:nsid w:val="78EA0301"/>
     <w:multiLevelType w:val="hybridMultilevel"/>
     <w:tmpl w:val="DB6AF1C2"/>
@@ -6886,43 +7263,46 @@
     </w:lvl>
   </w:abstractNum>
   <w:num w:numId="1">
-    <w:abstractNumId w:val="5"/>
+    <w:abstractNumId w:val="6"/>
   </w:num>
   <w:num w:numId="2">
     <w:abstractNumId w:val="0"/>
   </w:num>
   <w:num w:numId="3">
+    <w:abstractNumId w:val="12"/>
+  </w:num>
+  <w:num w:numId="4">
     <w:abstractNumId w:val="11"/>
   </w:num>
-  <w:num w:numId="4">
-    <w:abstractNumId w:val="10"/>
-  </w:num>
   <w:num w:numId="5">
-    <w:abstractNumId w:val="8"/>
+    <w:abstractNumId w:val="9"/>
   </w:num>
   <w:num w:numId="6">
     <w:abstractNumId w:val="4"/>
   </w:num>
   <w:num w:numId="7">
-    <w:abstractNumId w:val="6"/>
+    <w:abstractNumId w:val="7"/>
   </w:num>
   <w:num w:numId="8">
-    <w:abstractNumId w:val="9"/>
+    <w:abstractNumId w:val="10"/>
   </w:num>
   <w:num w:numId="9">
     <w:abstractNumId w:val="1"/>
   </w:num>
   <w:num w:numId="10">
-    <w:abstractNumId w:val="12"/>
+    <w:abstractNumId w:val="13"/>
   </w:num>
   <w:num w:numId="11">
     <w:abstractNumId w:val="2"/>
   </w:num>
   <w:num w:numId="12">
-    <w:abstractNumId w:val="7"/>
+    <w:abstractNumId w:val="8"/>
   </w:num>
   <w:num w:numId="13">
     <w:abstractNumId w:val="3"/>
+  </w:num>
+  <w:num w:numId="14">
+    <w:abstractNumId w:val="5"/>
   </w:num>
 </w:numbering>
 </file>

</xml_diff>

<commit_message>
secao 10, aula 131
</commit_message>
<xml_diff>
--- a/Machine Learning e Data Science com Python.docx
+++ b/Machine Learning e Data Science com Python.docx
@@ -3686,13 +3686,7 @@
         </w:tabs>
       </w:pPr>
       <w:r>
-        <w:t xml:space="preserve">Rede Perceptron: simples, apenas 1 neurônio. Para essa rede, uma classificação deve ser linearmente separável, onde irá obter a reta que devide as classes. Normalmente  </w:t>
-      </w:r>
-      <w:r>
-        <w:t>Ɵ</w:t>
-      </w:r>
-      <w:r>
-        <w:t xml:space="preserve"> = -1. </w:t>
+        <w:t xml:space="preserve">Rede Perceptron: simples, apenas 1 neurônio. Para essa rede, uma classificação deve ser linearmente separável, onde irá obter a reta que devide as classes. Normalmente  Ɵ = -1. </w:t>
       </w:r>
     </w:p>
     <w:p>
@@ -3798,8 +3792,6 @@
         </w:tabs>
         <w:ind w:left="3216"/>
       </w:pPr>
-      <w:bookmarkStart w:id="0" w:name="_GoBack"/>
-      <w:bookmarkEnd w:id="0"/>
     </w:p>
     <w:p>
       <w:pPr>
@@ -3875,13 +3867,7 @@
         </w:tabs>
       </w:pPr>
       <w:r>
-        <w:t xml:space="preserve">Processo de </w:t>
-      </w:r>
-      <w:r>
-        <w:t>operação</w:t>
-      </w:r>
-      <w:r>
-        <w:t xml:space="preserve">: </w:t>
+        <w:t xml:space="preserve">Processo de operação: </w:t>
       </w:r>
     </w:p>
     <w:p>
@@ -3937,20 +3923,121 @@
     <w:p>
       <w:pPr>
         <w:pStyle w:val="ListParagraph"/>
-        <w:tabs>
-          <w:tab w:val="left" w:pos="709"/>
-        </w:tabs>
-        <w:ind w:left="3216"/>
-      </w:pPr>
-    </w:p>
-    <w:p>
-      <w:pPr>
-        <w:pStyle w:val="ListParagraph"/>
-        <w:tabs>
-          <w:tab w:val="left" w:pos="709"/>
-        </w:tabs>
-        <w:ind w:left="2496"/>
-      </w:pPr>
+        <w:numPr>
+          <w:ilvl w:val="0"/>
+          <w:numId w:val="15"/>
+        </w:numPr>
+        <w:tabs>
+          <w:tab w:val="left" w:pos="709"/>
+        </w:tabs>
+      </w:pPr>
+      <w:r>
+        <w:t>Biblioteca para realizar operações com redes neurais:  PyBrain</w:t>
+      </w:r>
+    </w:p>
+    <w:p>
+      <w:pPr>
+        <w:pStyle w:val="ListParagraph"/>
+        <w:numPr>
+          <w:ilvl w:val="1"/>
+          <w:numId w:val="15"/>
+        </w:numPr>
+        <w:tabs>
+          <w:tab w:val="left" w:pos="709"/>
+        </w:tabs>
+      </w:pPr>
+      <w:r>
+        <w:t xml:space="preserve">Primeiro é configurado as dimensões dos vetores de entrada e também do vetor objetivo: </w:t>
+      </w:r>
+      <w:r>
+        <w:t>SupervisedDataSet(2,1)</w:t>
+      </w:r>
+    </w:p>
+    <w:p>
+      <w:pPr>
+        <w:pStyle w:val="ListParagraph"/>
+        <w:numPr>
+          <w:ilvl w:val="1"/>
+          <w:numId w:val="15"/>
+        </w:numPr>
+        <w:tabs>
+          <w:tab w:val="left" w:pos="709"/>
+        </w:tabs>
+      </w:pPr>
+      <w:r>
+        <w:t>Adiciona os itens ao treinamento:  a partir da fu</w:t>
+      </w:r>
+      <w:bookmarkStart w:id="0" w:name="_GoBack"/>
+      <w:bookmarkEnd w:id="0"/>
+      <w:r>
+        <w:t xml:space="preserve">nção </w:t>
+      </w:r>
+      <w:r>
+        <w:t>addSample</w:t>
+      </w:r>
+    </w:p>
+    <w:p>
+      <w:pPr>
+        <w:pStyle w:val="ListParagraph"/>
+        <w:numPr>
+          <w:ilvl w:val="1"/>
+          <w:numId w:val="15"/>
+        </w:numPr>
+        <w:tabs>
+          <w:tab w:val="left" w:pos="709"/>
+        </w:tabs>
+      </w:pPr>
+      <w:r>
+        <w:t xml:space="preserve">Para criar a rede: </w:t>
+      </w:r>
+      <w:r>
+        <w:t>buildNetwork(dataset.indim, 4 , dataset.outdim, bias = True)</w:t>
+      </w:r>
+      <w:r>
+        <w:t xml:space="preserve">  , dataset.indim é a dimensao do vetor de entrada , 4 é o numero de neuronios, dataset.outdim é a dimensao de saida e bias = True é pra usar o  </w:t>
+      </w:r>
+      <w:r>
+        <w:t>bias</w:t>
+      </w:r>
+    </w:p>
+    <w:p>
+      <w:pPr>
+        <w:pStyle w:val="ListParagraph"/>
+        <w:numPr>
+          <w:ilvl w:val="1"/>
+          <w:numId w:val="15"/>
+        </w:numPr>
+        <w:tabs>
+          <w:tab w:val="left" w:pos="709"/>
+        </w:tabs>
+      </w:pPr>
+      <w:r>
+        <w:t xml:space="preserve">Para criar o treino: </w:t>
+      </w:r>
+      <w:r>
+        <w:t>BackpropTrainer(network, dataset, learningrate = 0.01, momentum=0.99)</w:t>
+      </w:r>
+      <w:r>
+        <w:t xml:space="preserve">  , onde o momentum é para acelerar o aprendizado</w:t>
+      </w:r>
+    </w:p>
+    <w:p>
+      <w:pPr>
+        <w:pStyle w:val="ListParagraph"/>
+        <w:numPr>
+          <w:ilvl w:val="1"/>
+          <w:numId w:val="15"/>
+        </w:numPr>
+        <w:tabs>
+          <w:tab w:val="left" w:pos="709"/>
+        </w:tabs>
+      </w:pPr>
+      <w:r>
+        <w:t xml:space="preserve">Para testar: </w:t>
+      </w:r>
+      <w:r>
+        <w:t>trainer.testOnData(test_data)</w:t>
+      </w:r>
     </w:p>
     <w:p>
       <w:pPr>
@@ -6247,7 +6334,7 @@
   <w:abstractNum w:abstractNumId="5">
     <w:nsid w:val="354D057B"/>
     <w:multiLevelType w:val="hybridMultilevel"/>
-    <w:tmpl w:val="80ACEA9E"/>
+    <w:tmpl w:val="B17EAF0A"/>
     <w:lvl w:ilvl="0" w:tplc="04160003">
       <w:start w:val="1"/>
       <w:numFmt w:val="bullet"/>
@@ -6260,16 +6347,16 @@
         <w:rFonts w:ascii="Courier New" w:hAnsi="Courier New" w:cs="Courier New" w:hint="default"/>
       </w:rPr>
     </w:lvl>
-    <w:lvl w:ilvl="1" w:tplc="04160003">
-      <w:start w:val="1"/>
-      <w:numFmt w:val="bullet"/>
-      <w:lvlText w:val="o"/>
+    <w:lvl w:ilvl="1" w:tplc="0416000D">
+      <w:start w:val="1"/>
+      <w:numFmt w:val="bullet"/>
+      <w:lvlText w:val=""/>
       <w:lvlJc w:val="left"/>
       <w:pPr>
         <w:ind w:left="2496" w:hanging="360"/>
       </w:pPr>
       <w:rPr>
-        <w:rFonts w:ascii="Courier New" w:hAnsi="Courier New" w:cs="Courier New" w:hint="default"/>
+        <w:rFonts w:ascii="Wingdings" w:hAnsi="Wingdings" w:hint="default"/>
       </w:rPr>
     </w:lvl>
     <w:lvl w:ilvl="2" w:tplc="04160005">
@@ -6924,6 +7011,119 @@
     </w:lvl>
   </w:abstractNum>
   <w:abstractNum w:abstractNumId="11">
+    <w:nsid w:val="59FF61F3"/>
+    <w:multiLevelType w:val="hybridMultilevel"/>
+    <w:tmpl w:val="93C46024"/>
+    <w:lvl w:ilvl="0" w:tplc="04160003">
+      <w:start w:val="1"/>
+      <w:numFmt w:val="bullet"/>
+      <w:lvlText w:val="o"/>
+      <w:lvlJc w:val="left"/>
+      <w:pPr>
+        <w:ind w:left="1776" w:hanging="360"/>
+      </w:pPr>
+      <w:rPr>
+        <w:rFonts w:ascii="Courier New" w:hAnsi="Courier New" w:cs="Courier New" w:hint="default"/>
+      </w:rPr>
+    </w:lvl>
+    <w:lvl w:ilvl="1" w:tplc="04160003">
+      <w:start w:val="1"/>
+      <w:numFmt w:val="bullet"/>
+      <w:lvlText w:val="o"/>
+      <w:lvlJc w:val="left"/>
+      <w:pPr>
+        <w:ind w:left="2496" w:hanging="360"/>
+      </w:pPr>
+      <w:rPr>
+        <w:rFonts w:ascii="Courier New" w:hAnsi="Courier New" w:cs="Courier New" w:hint="default"/>
+      </w:rPr>
+    </w:lvl>
+    <w:lvl w:ilvl="2" w:tplc="04160005" w:tentative="1">
+      <w:start w:val="1"/>
+      <w:numFmt w:val="bullet"/>
+      <w:lvlText w:val=""/>
+      <w:lvlJc w:val="left"/>
+      <w:pPr>
+        <w:ind w:left="3216" w:hanging="360"/>
+      </w:pPr>
+      <w:rPr>
+        <w:rFonts w:ascii="Wingdings" w:hAnsi="Wingdings" w:hint="default"/>
+      </w:rPr>
+    </w:lvl>
+    <w:lvl w:ilvl="3" w:tplc="04160001" w:tentative="1">
+      <w:start w:val="1"/>
+      <w:numFmt w:val="bullet"/>
+      <w:lvlText w:val=""/>
+      <w:lvlJc w:val="left"/>
+      <w:pPr>
+        <w:ind w:left="3936" w:hanging="360"/>
+      </w:pPr>
+      <w:rPr>
+        <w:rFonts w:ascii="Symbol" w:hAnsi="Symbol" w:hint="default"/>
+      </w:rPr>
+    </w:lvl>
+    <w:lvl w:ilvl="4" w:tplc="04160003" w:tentative="1">
+      <w:start w:val="1"/>
+      <w:numFmt w:val="bullet"/>
+      <w:lvlText w:val="o"/>
+      <w:lvlJc w:val="left"/>
+      <w:pPr>
+        <w:ind w:left="4656" w:hanging="360"/>
+      </w:pPr>
+      <w:rPr>
+        <w:rFonts w:ascii="Courier New" w:hAnsi="Courier New" w:cs="Courier New" w:hint="default"/>
+      </w:rPr>
+    </w:lvl>
+    <w:lvl w:ilvl="5" w:tplc="04160005" w:tentative="1">
+      <w:start w:val="1"/>
+      <w:numFmt w:val="bullet"/>
+      <w:lvlText w:val=""/>
+      <w:lvlJc w:val="left"/>
+      <w:pPr>
+        <w:ind w:left="5376" w:hanging="360"/>
+      </w:pPr>
+      <w:rPr>
+        <w:rFonts w:ascii="Wingdings" w:hAnsi="Wingdings" w:hint="default"/>
+      </w:rPr>
+    </w:lvl>
+    <w:lvl w:ilvl="6" w:tplc="04160001" w:tentative="1">
+      <w:start w:val="1"/>
+      <w:numFmt w:val="bullet"/>
+      <w:lvlText w:val=""/>
+      <w:lvlJc w:val="left"/>
+      <w:pPr>
+        <w:ind w:left="6096" w:hanging="360"/>
+      </w:pPr>
+      <w:rPr>
+        <w:rFonts w:ascii="Symbol" w:hAnsi="Symbol" w:hint="default"/>
+      </w:rPr>
+    </w:lvl>
+    <w:lvl w:ilvl="7" w:tplc="04160003" w:tentative="1">
+      <w:start w:val="1"/>
+      <w:numFmt w:val="bullet"/>
+      <w:lvlText w:val="o"/>
+      <w:lvlJc w:val="left"/>
+      <w:pPr>
+        <w:ind w:left="6816" w:hanging="360"/>
+      </w:pPr>
+      <w:rPr>
+        <w:rFonts w:ascii="Courier New" w:hAnsi="Courier New" w:cs="Courier New" w:hint="default"/>
+      </w:rPr>
+    </w:lvl>
+    <w:lvl w:ilvl="8" w:tplc="04160005" w:tentative="1">
+      <w:start w:val="1"/>
+      <w:numFmt w:val="bullet"/>
+      <w:lvlText w:val=""/>
+      <w:lvlJc w:val="left"/>
+      <w:pPr>
+        <w:ind w:left="7536" w:hanging="360"/>
+      </w:pPr>
+      <w:rPr>
+        <w:rFonts w:ascii="Wingdings" w:hAnsi="Wingdings" w:hint="default"/>
+      </w:rPr>
+    </w:lvl>
+  </w:abstractNum>
+  <w:abstractNum w:abstractNumId="12">
     <w:nsid w:val="5E872798"/>
     <w:multiLevelType w:val="hybridMultilevel"/>
     <w:tmpl w:val="D4729016"/>
@@ -7036,7 +7236,7 @@
       </w:rPr>
     </w:lvl>
   </w:abstractNum>
-  <w:abstractNum w:abstractNumId="12">
+  <w:abstractNum w:abstractNumId="13">
     <w:nsid w:val="5F655F46"/>
     <w:multiLevelType w:val="hybridMultilevel"/>
     <w:tmpl w:val="ABC2C602"/>
@@ -7149,7 +7349,7 @@
       </w:rPr>
     </w:lvl>
   </w:abstractNum>
-  <w:abstractNum w:abstractNumId="13">
+  <w:abstractNum w:abstractNumId="14">
     <w:nsid w:val="78EA0301"/>
     <w:multiLevelType w:val="hybridMultilevel"/>
     <w:tmpl w:val="DB6AF1C2"/>
@@ -7269,10 +7469,10 @@
     <w:abstractNumId w:val="0"/>
   </w:num>
   <w:num w:numId="3">
-    <w:abstractNumId w:val="12"/>
+    <w:abstractNumId w:val="13"/>
   </w:num>
   <w:num w:numId="4">
-    <w:abstractNumId w:val="11"/>
+    <w:abstractNumId w:val="12"/>
   </w:num>
   <w:num w:numId="5">
     <w:abstractNumId w:val="9"/>
@@ -7290,7 +7490,7 @@
     <w:abstractNumId w:val="1"/>
   </w:num>
   <w:num w:numId="10">
-    <w:abstractNumId w:val="13"/>
+    <w:abstractNumId w:val="14"/>
   </w:num>
   <w:num w:numId="11">
     <w:abstractNumId w:val="2"/>
@@ -7303,6 +7503,9 @@
   </w:num>
   <w:num w:numId="14">
     <w:abstractNumId w:val="5"/>
+  </w:num>
+  <w:num w:numId="15">
+    <w:abstractNumId w:val="11"/>
   </w:num>
 </w:numbering>
 </file>

</xml_diff>

<commit_message>
secao 10, aula 134
</commit_message>
<xml_diff>
--- a/Machine Learning e Data Science com Python.docx
+++ b/Machine Learning e Data Science com Python.docx
@@ -3965,15 +3965,60 @@
         </w:tabs>
       </w:pPr>
       <w:r>
-        <w:t>Adiciona os itens ao treinamento:  a partir da fu</w:t>
+        <w:t xml:space="preserve">Adiciona os itens ao treinamento:  a partir da função </w:t>
+      </w:r>
+      <w:r>
+        <w:t>addSample</w:t>
+      </w:r>
+    </w:p>
+    <w:p>
+      <w:pPr>
+        <w:pStyle w:val="ListParagraph"/>
+        <w:numPr>
+          <w:ilvl w:val="1"/>
+          <w:numId w:val="15"/>
+        </w:numPr>
+        <w:tabs>
+          <w:tab w:val="left" w:pos="709"/>
+        </w:tabs>
+      </w:pPr>
+      <w:r>
+        <w:t xml:space="preserve">Para criar a rede: </w:t>
+      </w:r>
+      <w:r>
+        <w:t>buildNetwork(dataset.indim, 4 , dataset.outdim, bias = True)</w:t>
+      </w:r>
+      <w:r>
+        <w:t xml:space="preserve">  , dataset.indim é a dimensao do vetor de entrada , 4 é o numero de neuronios, dataset.outdim é a dimensao de saida e bias = True é pra usar o  </w:t>
+      </w:r>
+      <w:r>
+        <w:t>bias</w:t>
+      </w:r>
+    </w:p>
+    <w:p>
+      <w:pPr>
+        <w:pStyle w:val="ListParagraph"/>
+        <w:numPr>
+          <w:ilvl w:val="1"/>
+          <w:numId w:val="15"/>
+        </w:numPr>
+        <w:tabs>
+          <w:tab w:val="left" w:pos="709"/>
+        </w:tabs>
+      </w:pPr>
+      <w:r>
+        <w:t xml:space="preserve">Para criar o treino: </w:t>
+      </w:r>
+      <w:r>
+        <w:t>BackpropTrainer(network, dataset, learningrate</w:t>
       </w:r>
       <w:bookmarkStart w:id="0" w:name="_GoBack"/>
       <w:bookmarkEnd w:id="0"/>
       <w:r>
-        <w:t xml:space="preserve">nção </w:t>
-      </w:r>
-      <w:r>
-        <w:t>addSample</w:t>
+        <w:t xml:space="preserve"> = 0.01, momentum=0.99)</w:t>
+      </w:r>
+      <w:r>
+        <w:t xml:space="preserve">  , onde o momentum é para acelerar o aprendizado</w:t>
       </w:r>
     </w:p>
     <w:p>
@@ -3988,23 +4033,17 @@
         </w:tabs>
       </w:pPr>
       <w:r>
-        <w:t xml:space="preserve">Para criar a rede: </w:t>
-      </w:r>
-      <w:r>
-        <w:t>buildNetwork(dataset.indim, 4 , dataset.outdim, bias = True)</w:t>
-      </w:r>
-      <w:r>
-        <w:t xml:space="preserve">  , dataset.indim é a dimensao do vetor de entrada , 4 é o numero de neuronios, dataset.outdim é a dimensao de saida e bias = True é pra usar o  </w:t>
-      </w:r>
-      <w:r>
-        <w:t>bias</w:t>
-      </w:r>
-    </w:p>
-    <w:p>
-      <w:pPr>
-        <w:pStyle w:val="ListParagraph"/>
-        <w:numPr>
-          <w:ilvl w:val="1"/>
+        <w:t xml:space="preserve">Para testar: </w:t>
+      </w:r>
+      <w:r>
+        <w:t>trainer.testOnData(test_data)</w:t>
+      </w:r>
+    </w:p>
+    <w:p>
+      <w:pPr>
+        <w:pStyle w:val="ListParagraph"/>
+        <w:numPr>
+          <w:ilvl w:val="0"/>
           <w:numId w:val="15"/>
         </w:numPr>
         <w:tabs>
@@ -4012,20 +4051,20 @@
         </w:tabs>
       </w:pPr>
       <w:r>
-        <w:t xml:space="preserve">Para criar o treino: </w:t>
-      </w:r>
-      <w:r>
-        <w:t>BackpropTrainer(network, dataset, learningrate = 0.01, momentum=0.99)</w:t>
-      </w:r>
-      <w:r>
-        <w:t xml:space="preserve">  , onde o momentum é para acelerar o aprendizado</w:t>
-      </w:r>
-    </w:p>
-    <w:p>
-      <w:pPr>
-        <w:pStyle w:val="ListParagraph"/>
-        <w:numPr>
-          <w:ilvl w:val="1"/>
+        <w:t>Rede Feed Forward:</w:t>
+      </w:r>
+      <w:r>
+        <w:t xml:space="preserve"> cada camada se conecta com a próxima camada. Todas as conexoes tem a mesma direção partindo da camada de entrada rumo a camada de saida. Por exemplo a MLP (MultiLayer Perceptron)</w:t>
+      </w:r>
+      <w:r>
+        <w:t>, que consegue classificar dados não linearmente separáveis.</w:t>
+      </w:r>
+    </w:p>
+    <w:p>
+      <w:pPr>
+        <w:pStyle w:val="ListParagraph"/>
+        <w:numPr>
+          <w:ilvl w:val="0"/>
           <w:numId w:val="15"/>
         </w:numPr>
         <w:tabs>
@@ -4033,10 +4072,7 @@
         </w:tabs>
       </w:pPr>
       <w:r>
-        <w:t xml:space="preserve">Para testar: </w:t>
-      </w:r>
-      <w:r>
-        <w:t>trainer.testOnData(test_data)</w:t>
+        <w:t xml:space="preserve">Algoritmo Backpropagation: trabalha com multicamadas e resolve problemas não linearmente separáveis. </w:t>
       </w:r>
     </w:p>
     <w:p>

</xml_diff>

<commit_message>
secao 11, aula 141
</commit_message>
<xml_diff>
--- a/Machine Learning e Data Science com Python.docx
+++ b/Machine Learning e Data Science com Python.docx
@@ -4010,70 +4010,354 @@
         <w:t xml:space="preserve">Para criar o treino: </w:t>
       </w:r>
       <w:r>
-        <w:t>BackpropTrainer(network, dataset, learningrate</w:t>
+        <w:t>BackpropTrainer(network, dataset, learningrate = 0.01, momentum=0.99)</w:t>
+      </w:r>
+      <w:r>
+        <w:t xml:space="preserve">  , onde o momentum é para acelerar o aprendizado</w:t>
+      </w:r>
+    </w:p>
+    <w:p>
+      <w:pPr>
+        <w:pStyle w:val="ListParagraph"/>
+        <w:numPr>
+          <w:ilvl w:val="1"/>
+          <w:numId w:val="15"/>
+        </w:numPr>
+        <w:tabs>
+          <w:tab w:val="left" w:pos="709"/>
+        </w:tabs>
+      </w:pPr>
+      <w:r>
+        <w:t xml:space="preserve">Para testar: </w:t>
+      </w:r>
+      <w:r>
+        <w:t>trainer.testOnData(test_data)</w:t>
+      </w:r>
+    </w:p>
+    <w:p>
+      <w:pPr>
+        <w:pStyle w:val="ListParagraph"/>
+        <w:numPr>
+          <w:ilvl w:val="0"/>
+          <w:numId w:val="15"/>
+        </w:numPr>
+        <w:tabs>
+          <w:tab w:val="left" w:pos="709"/>
+        </w:tabs>
+      </w:pPr>
+      <w:r>
+        <w:t>Rede Feed Forward:</w:t>
+      </w:r>
+      <w:r>
+        <w:t xml:space="preserve"> cada camada se conecta com a próxima camada. Todas as conexoes tem a mesma direção partindo da camada de entrada rumo a camada de saida. Por exemplo a MLP (MultiLayer Perceptron)</w:t>
+      </w:r>
+      <w:r>
+        <w:t>, que consegue classificar dados não linearmente separáveis.</w:t>
+      </w:r>
+    </w:p>
+    <w:p>
+      <w:pPr>
+        <w:pStyle w:val="ListParagraph"/>
+        <w:numPr>
+          <w:ilvl w:val="0"/>
+          <w:numId w:val="15"/>
+        </w:numPr>
+        <w:tabs>
+          <w:tab w:val="left" w:pos="709"/>
+        </w:tabs>
+      </w:pPr>
+      <w:r>
+        <w:t xml:space="preserve">Algoritmo Backpropagation: trabalha com multicamadas e resolve problemas não linearmente separáveis. </w:t>
+      </w:r>
+    </w:p>
+    <w:p>
+      <w:pPr>
+        <w:pStyle w:val="ListParagraph"/>
+        <w:numPr>
+          <w:ilvl w:val="0"/>
+          <w:numId w:val="15"/>
+        </w:numPr>
+        <w:tabs>
+          <w:tab w:val="left" w:pos="709"/>
+        </w:tabs>
+      </w:pPr>
+      <w:r>
+        <w:t xml:space="preserve">Para calcular a acurácia dos resultados pode-se utilizar a </w:t>
+      </w:r>
+      <w:r>
+        <w:rPr>
+          <w:b/>
+        </w:rPr>
+        <w:t>Matrix de Confusão</w:t>
+      </w:r>
+      <w:r>
+        <w:rPr>
+          <w:b/>
+        </w:rPr>
+        <w:t xml:space="preserve"> </w:t>
+      </w:r>
+      <w:r>
+        <w:t xml:space="preserve">que </w:t>
+      </w:r>
+      <w:r>
+        <w:t xml:space="preserve">verifica </w:t>
+      </w:r>
+      <w:r>
+        <w:t xml:space="preserve"> se o valor previsto foi igual ao valor esperado.</w:t>
+      </w:r>
+      <w:r>
+        <w:t xml:space="preserve"> A média de pontuação na rede é obtida pelo:</w:t>
+      </w:r>
+    </w:p>
+    <w:p>
+      <w:pPr>
+        <w:tabs>
+          <w:tab w:val="left" w:pos="709"/>
+        </w:tabs>
+        <w:rPr>
+          <w:rFonts w:eastAsiaTheme="minorEastAsia"/>
+        </w:rPr>
+      </w:pPr>
+      <w:r>
+        <w:tab/>
+      </w:r>
+      <w:r>
+        <w:tab/>
+      </w:r>
+      <w:r>
+        <w:tab/>
+      </w:r>
+      <w:r>
+        <w:tab/>
+      </w:r>
+      <m:oMath>
+        <m:r>
+          <w:rPr>
+            <w:rFonts w:ascii="Cambria Math" w:hAnsi="Cambria Math"/>
+          </w:rPr>
+          <m:t xml:space="preserve">Score= </m:t>
+        </m:r>
+        <m:f>
+          <m:fPr>
+            <m:ctrlPr>
+              <w:rPr>
+                <w:rFonts w:ascii="Cambria Math" w:hAnsi="Cambria Math"/>
+                <w:i/>
+              </w:rPr>
+            </m:ctrlPr>
+          </m:fPr>
+          <m:num>
+            <m:sSub>
+              <m:sSubPr>
+                <m:ctrlPr>
+                  <w:rPr>
+                    <w:rFonts w:ascii="Cambria Math" w:hAnsi="Cambria Math"/>
+                    <w:i/>
+                  </w:rPr>
+                </m:ctrlPr>
+              </m:sSubPr>
+              <m:e>
+                <m:r>
+                  <w:rPr>
+                    <w:rFonts w:ascii="Cambria Math" w:hAnsi="Cambria Math"/>
+                  </w:rPr>
+                  <m:t>T</m:t>
+                </m:r>
+              </m:e>
+              <m:sub>
+                <m:r>
+                  <w:rPr>
+                    <w:rFonts w:ascii="Cambria Math" w:hAnsi="Cambria Math"/>
+                  </w:rPr>
+                  <m:t>P</m:t>
+                </m:r>
+              </m:sub>
+            </m:sSub>
+          </m:num>
+          <m:den>
+            <m:r>
+              <w:rPr>
+                <w:rFonts w:ascii="Cambria Math" w:hAnsi="Cambria Math"/>
+              </w:rPr>
+              <m:t>(</m:t>
+            </m:r>
+            <m:sSub>
+              <m:sSubPr>
+                <m:ctrlPr>
+                  <w:rPr>
+                    <w:rFonts w:ascii="Cambria Math" w:hAnsi="Cambria Math"/>
+                    <w:i/>
+                  </w:rPr>
+                </m:ctrlPr>
+              </m:sSubPr>
+              <m:e>
+                <m:r>
+                  <w:rPr>
+                    <w:rFonts w:ascii="Cambria Math" w:hAnsi="Cambria Math"/>
+                  </w:rPr>
+                  <m:t>T</m:t>
+                </m:r>
+              </m:e>
+              <m:sub>
+                <m:r>
+                  <w:rPr>
+                    <w:rFonts w:ascii="Cambria Math" w:hAnsi="Cambria Math"/>
+                  </w:rPr>
+                  <m:t>P</m:t>
+                </m:r>
+              </m:sub>
+            </m:sSub>
+            <m:r>
+              <w:rPr>
+                <w:rFonts w:ascii="Cambria Math" w:hAnsi="Cambria Math"/>
+              </w:rPr>
+              <m:t xml:space="preserve">+ </m:t>
+            </m:r>
+            <m:sSub>
+              <m:sSubPr>
+                <m:ctrlPr>
+                  <w:rPr>
+                    <w:rFonts w:ascii="Cambria Math" w:hAnsi="Cambria Math"/>
+                    <w:i/>
+                  </w:rPr>
+                </m:ctrlPr>
+              </m:sSubPr>
+              <m:e>
+                <m:r>
+                  <w:rPr>
+                    <w:rFonts w:ascii="Cambria Math" w:hAnsi="Cambria Math"/>
+                  </w:rPr>
+                  <m:t>F</m:t>
+                </m:r>
+              </m:e>
+              <m:sub>
+                <m:r>
+                  <w:rPr>
+                    <w:rFonts w:ascii="Cambria Math" w:hAnsi="Cambria Math"/>
+                  </w:rPr>
+                  <m:t>P</m:t>
+                </m:r>
+                <m:r>
+                  <w:rPr>
+                    <w:rFonts w:ascii="Cambria Math" w:hAnsi="Cambria Math"/>
+                  </w:rPr>
+                  <m:t>)</m:t>
+                </m:r>
+              </m:sub>
+            </m:sSub>
+          </m:den>
+        </m:f>
+      </m:oMath>
+      <w:r>
+        <w:rPr>
+          <w:rFonts w:eastAsiaTheme="minorEastAsia"/>
+        </w:rPr>
+        <w:t xml:space="preserve">  , onde Tp é o total de verdadeiros positivos e Fn é o total de falsos negativos</w:t>
+      </w:r>
+    </w:p>
+    <w:p>
+      <w:pPr>
+        <w:pStyle w:val="ListParagraph"/>
+        <w:numPr>
+          <w:ilvl w:val="0"/>
+          <w:numId w:val="16"/>
+        </w:numPr>
+        <w:tabs>
+          <w:tab w:val="left" w:pos="709"/>
+        </w:tabs>
+        <w:rPr>
+          <w:rFonts w:eastAsiaTheme="minorEastAsia"/>
+        </w:rPr>
+      </w:pPr>
+      <w:r>
+        <w:rPr>
+          <w:rFonts w:eastAsiaTheme="minorEastAsia"/>
+        </w:rPr>
+        <w:t xml:space="preserve">K-Means= método de clustering não hierárquicos , separar em grupos, </w:t>
+      </w:r>
+      <w:r>
+        <w:rPr>
+          <w:rFonts w:eastAsiaTheme="minorEastAsia"/>
+        </w:rPr>
+        <w:t>heurística, busca minimizar a distância dos elementos a um conjunto de K centros iterativamente, onde K é o numero de clusters.</w:t>
+      </w:r>
+    </w:p>
+    <w:p>
+      <w:pPr>
+        <w:pStyle w:val="ListParagraph"/>
+        <w:numPr>
+          <w:ilvl w:val="1"/>
+          <w:numId w:val="16"/>
+        </w:numPr>
+        <w:tabs>
+          <w:tab w:val="left" w:pos="709"/>
+        </w:tabs>
+        <w:rPr>
+          <w:rFonts w:eastAsiaTheme="minorEastAsia"/>
+        </w:rPr>
+      </w:pPr>
+      <w:r>
+        <w:rPr>
+          <w:rFonts w:eastAsiaTheme="minorEastAsia"/>
+        </w:rPr>
+        <w:t xml:space="preserve">Normalmente </w:t>
+      </w:r>
+      <m:oMath>
+        <m:r>
+          <w:rPr>
+            <w:rFonts w:ascii="Cambria Math" w:eastAsiaTheme="minorEastAsia" w:hAnsi="Cambria Math"/>
+          </w:rPr>
+          <m:t>K=</m:t>
+        </m:r>
+        <m:rad>
+          <m:radPr>
+            <m:degHide m:val="1"/>
+            <m:ctrlPr>
+              <w:rPr>
+                <w:rFonts w:ascii="Cambria Math" w:eastAsiaTheme="minorEastAsia" w:hAnsi="Cambria Math"/>
+                <w:i/>
+              </w:rPr>
+            </m:ctrlPr>
+          </m:radPr>
+          <m:deg/>
+          <m:e>
+            <m:f>
+              <m:fPr>
+                <m:ctrlPr>
+                  <w:rPr>
+                    <w:rFonts w:ascii="Cambria Math" w:eastAsiaTheme="minorEastAsia" w:hAnsi="Cambria Math"/>
+                    <w:i/>
+                  </w:rPr>
+                </m:ctrlPr>
+              </m:fPr>
+              <m:num>
+                <m:r>
+                  <w:rPr>
+                    <w:rFonts w:ascii="Cambria Math" w:eastAsiaTheme="minorEastAsia" w:hAnsi="Cambria Math"/>
+                  </w:rPr>
+                  <m:t xml:space="preserve">n </m:t>
+                </m:r>
+              </m:num>
+              <m:den>
+                <m:r>
+                  <w:rPr>
+                    <w:rFonts w:ascii="Cambria Math" w:eastAsiaTheme="minorEastAsia" w:hAnsi="Cambria Math"/>
+                  </w:rPr>
+                  <m:t>2</m:t>
+                </m:r>
+              </m:den>
+            </m:f>
+          </m:e>
+        </m:rad>
+      </m:oMath>
+      <w:r>
+        <w:rPr>
+          <w:rFonts w:eastAsiaTheme="minorEastAsia"/>
+        </w:rPr>
+        <w:t xml:space="preserve"> , onde n é o numero de amostras</w:t>
       </w:r>
       <w:bookmarkStart w:id="0" w:name="_GoBack"/>
       <w:bookmarkEnd w:id="0"/>
-      <w:r>
-        <w:t xml:space="preserve"> = 0.01, momentum=0.99)</w:t>
-      </w:r>
-      <w:r>
-        <w:t xml:space="preserve">  , onde o momentum é para acelerar o aprendizado</w:t>
-      </w:r>
-    </w:p>
-    <w:p>
-      <w:pPr>
-        <w:pStyle w:val="ListParagraph"/>
-        <w:numPr>
-          <w:ilvl w:val="1"/>
-          <w:numId w:val="15"/>
-        </w:numPr>
-        <w:tabs>
-          <w:tab w:val="left" w:pos="709"/>
-        </w:tabs>
-      </w:pPr>
-      <w:r>
-        <w:t xml:space="preserve">Para testar: </w:t>
-      </w:r>
-      <w:r>
-        <w:t>trainer.testOnData(test_data)</w:t>
-      </w:r>
-    </w:p>
-    <w:p>
-      <w:pPr>
-        <w:pStyle w:val="ListParagraph"/>
-        <w:numPr>
-          <w:ilvl w:val="0"/>
-          <w:numId w:val="15"/>
-        </w:numPr>
-        <w:tabs>
-          <w:tab w:val="left" w:pos="709"/>
-        </w:tabs>
-      </w:pPr>
-      <w:r>
-        <w:t>Rede Feed Forward:</w:t>
-      </w:r>
-      <w:r>
-        <w:t xml:space="preserve"> cada camada se conecta com a próxima camada. Todas as conexoes tem a mesma direção partindo da camada de entrada rumo a camada de saida. Por exemplo a MLP (MultiLayer Perceptron)</w:t>
-      </w:r>
-      <w:r>
-        <w:t>, que consegue classificar dados não linearmente separáveis.</w:t>
-      </w:r>
-    </w:p>
-    <w:p>
-      <w:pPr>
-        <w:pStyle w:val="ListParagraph"/>
-        <w:numPr>
-          <w:ilvl w:val="0"/>
-          <w:numId w:val="15"/>
-        </w:numPr>
-        <w:tabs>
-          <w:tab w:val="left" w:pos="709"/>
-        </w:tabs>
-      </w:pPr>
-      <w:r>
-        <w:t xml:space="preserve">Algoritmo Backpropagation: trabalha com multicamadas e resolve problemas não linearmente separáveis. </w:t>
-      </w:r>
     </w:p>
     <w:p>
       <w:pPr>
@@ -6142,6 +6426,119 @@
     </w:lvl>
   </w:abstractNum>
   <w:abstractNum w:abstractNumId="3">
+    <w:nsid w:val="25573788"/>
+    <w:multiLevelType w:val="hybridMultilevel"/>
+    <w:tmpl w:val="08DAF3C2"/>
+    <w:lvl w:ilvl="0" w:tplc="04160003">
+      <w:start w:val="1"/>
+      <w:numFmt w:val="bullet"/>
+      <w:lvlText w:val="o"/>
+      <w:lvlJc w:val="left"/>
+      <w:pPr>
+        <w:ind w:left="1776" w:hanging="360"/>
+      </w:pPr>
+      <w:rPr>
+        <w:rFonts w:ascii="Courier New" w:hAnsi="Courier New" w:cs="Courier New" w:hint="default"/>
+      </w:rPr>
+    </w:lvl>
+    <w:lvl w:ilvl="1" w:tplc="04160003">
+      <w:start w:val="1"/>
+      <w:numFmt w:val="bullet"/>
+      <w:lvlText w:val="o"/>
+      <w:lvlJc w:val="left"/>
+      <w:pPr>
+        <w:ind w:left="2496" w:hanging="360"/>
+      </w:pPr>
+      <w:rPr>
+        <w:rFonts w:ascii="Courier New" w:hAnsi="Courier New" w:cs="Courier New" w:hint="default"/>
+      </w:rPr>
+    </w:lvl>
+    <w:lvl w:ilvl="2" w:tplc="04160005" w:tentative="1">
+      <w:start w:val="1"/>
+      <w:numFmt w:val="bullet"/>
+      <w:lvlText w:val=""/>
+      <w:lvlJc w:val="left"/>
+      <w:pPr>
+        <w:ind w:left="3216" w:hanging="360"/>
+      </w:pPr>
+      <w:rPr>
+        <w:rFonts w:ascii="Wingdings" w:hAnsi="Wingdings" w:hint="default"/>
+      </w:rPr>
+    </w:lvl>
+    <w:lvl w:ilvl="3" w:tplc="04160001" w:tentative="1">
+      <w:start w:val="1"/>
+      <w:numFmt w:val="bullet"/>
+      <w:lvlText w:val=""/>
+      <w:lvlJc w:val="left"/>
+      <w:pPr>
+        <w:ind w:left="3936" w:hanging="360"/>
+      </w:pPr>
+      <w:rPr>
+        <w:rFonts w:ascii="Symbol" w:hAnsi="Symbol" w:hint="default"/>
+      </w:rPr>
+    </w:lvl>
+    <w:lvl w:ilvl="4" w:tplc="04160003" w:tentative="1">
+      <w:start w:val="1"/>
+      <w:numFmt w:val="bullet"/>
+      <w:lvlText w:val="o"/>
+      <w:lvlJc w:val="left"/>
+      <w:pPr>
+        <w:ind w:left="4656" w:hanging="360"/>
+      </w:pPr>
+      <w:rPr>
+        <w:rFonts w:ascii="Courier New" w:hAnsi="Courier New" w:cs="Courier New" w:hint="default"/>
+      </w:rPr>
+    </w:lvl>
+    <w:lvl w:ilvl="5" w:tplc="04160005" w:tentative="1">
+      <w:start w:val="1"/>
+      <w:numFmt w:val="bullet"/>
+      <w:lvlText w:val=""/>
+      <w:lvlJc w:val="left"/>
+      <w:pPr>
+        <w:ind w:left="5376" w:hanging="360"/>
+      </w:pPr>
+      <w:rPr>
+        <w:rFonts w:ascii="Wingdings" w:hAnsi="Wingdings" w:hint="default"/>
+      </w:rPr>
+    </w:lvl>
+    <w:lvl w:ilvl="6" w:tplc="04160001" w:tentative="1">
+      <w:start w:val="1"/>
+      <w:numFmt w:val="bullet"/>
+      <w:lvlText w:val=""/>
+      <w:lvlJc w:val="left"/>
+      <w:pPr>
+        <w:ind w:left="6096" w:hanging="360"/>
+      </w:pPr>
+      <w:rPr>
+        <w:rFonts w:ascii="Symbol" w:hAnsi="Symbol" w:hint="default"/>
+      </w:rPr>
+    </w:lvl>
+    <w:lvl w:ilvl="7" w:tplc="04160003" w:tentative="1">
+      <w:start w:val="1"/>
+      <w:numFmt w:val="bullet"/>
+      <w:lvlText w:val="o"/>
+      <w:lvlJc w:val="left"/>
+      <w:pPr>
+        <w:ind w:left="6816" w:hanging="360"/>
+      </w:pPr>
+      <w:rPr>
+        <w:rFonts w:ascii="Courier New" w:hAnsi="Courier New" w:cs="Courier New" w:hint="default"/>
+      </w:rPr>
+    </w:lvl>
+    <w:lvl w:ilvl="8" w:tplc="04160005" w:tentative="1">
+      <w:start w:val="1"/>
+      <w:numFmt w:val="bullet"/>
+      <w:lvlText w:val=""/>
+      <w:lvlJc w:val="left"/>
+      <w:pPr>
+        <w:ind w:left="7536" w:hanging="360"/>
+      </w:pPr>
+      <w:rPr>
+        <w:rFonts w:ascii="Wingdings" w:hAnsi="Wingdings" w:hint="default"/>
+      </w:rPr>
+    </w:lvl>
+  </w:abstractNum>
+  <w:abstractNum w:abstractNumId="4">
     <w:nsid w:val="2A0F37E1"/>
     <w:multiLevelType w:val="hybridMultilevel"/>
     <w:tmpl w:val="D0A876D6"/>
@@ -6254,7 +6651,7 @@
       </w:rPr>
     </w:lvl>
   </w:abstractNum>
-  <w:abstractNum w:abstractNumId="4">
+  <w:abstractNum w:abstractNumId="5">
     <w:nsid w:val="2E1C22A7"/>
     <w:multiLevelType w:val="hybridMultilevel"/>
     <w:tmpl w:val="2F6001FC"/>
@@ -6367,7 +6764,7 @@
       </w:rPr>
     </w:lvl>
   </w:abstractNum>
-  <w:abstractNum w:abstractNumId="5">
+  <w:abstractNum w:abstractNumId="6">
     <w:nsid w:val="354D057B"/>
     <w:multiLevelType w:val="hybridMultilevel"/>
     <w:tmpl w:val="B17EAF0A"/>
@@ -6480,7 +6877,7 @@
       </w:rPr>
     </w:lvl>
   </w:abstractNum>
-  <w:abstractNum w:abstractNumId="6">
+  <w:abstractNum w:abstractNumId="7">
     <w:nsid w:val="3D4E27D6"/>
     <w:multiLevelType w:val="hybridMultilevel"/>
     <w:tmpl w:val="93AA8DAA"/>
@@ -6594,7 +6991,7 @@
       </w:rPr>
     </w:lvl>
   </w:abstractNum>
-  <w:abstractNum w:abstractNumId="7">
+  <w:abstractNum w:abstractNumId="8">
     <w:nsid w:val="4012337B"/>
     <w:multiLevelType w:val="hybridMultilevel"/>
     <w:tmpl w:val="C7DAB24E"/>
@@ -6707,7 +7104,7 @@
       </w:rPr>
     </w:lvl>
   </w:abstractNum>
-  <w:abstractNum w:abstractNumId="8">
+  <w:abstractNum w:abstractNumId="9">
     <w:nsid w:val="4E9152A3"/>
     <w:multiLevelType w:val="hybridMultilevel"/>
     <w:tmpl w:val="DF8EC566"/>
@@ -6820,7 +7217,7 @@
       </w:rPr>
     </w:lvl>
   </w:abstractNum>
-  <w:abstractNum w:abstractNumId="9">
+  <w:abstractNum w:abstractNumId="10">
     <w:nsid w:val="511257BA"/>
     <w:multiLevelType w:val="hybridMultilevel"/>
     <w:tmpl w:val="3FC84EDC"/>
@@ -6933,7 +7330,7 @@
       </w:rPr>
     </w:lvl>
   </w:abstractNum>
-  <w:abstractNum w:abstractNumId="10">
+  <w:abstractNum w:abstractNumId="11">
     <w:nsid w:val="577912C4"/>
     <w:multiLevelType w:val="hybridMultilevel"/>
     <w:tmpl w:val="5D4EEB8E"/>
@@ -7046,7 +7443,7 @@
       </w:rPr>
     </w:lvl>
   </w:abstractNum>
-  <w:abstractNum w:abstractNumId="11">
+  <w:abstractNum w:abstractNumId="12">
     <w:nsid w:val="59FF61F3"/>
     <w:multiLevelType w:val="hybridMultilevel"/>
     <w:tmpl w:val="93C46024"/>
@@ -7159,7 +7556,7 @@
       </w:rPr>
     </w:lvl>
   </w:abstractNum>
-  <w:abstractNum w:abstractNumId="12">
+  <w:abstractNum w:abstractNumId="13">
     <w:nsid w:val="5E872798"/>
     <w:multiLevelType w:val="hybridMultilevel"/>
     <w:tmpl w:val="D4729016"/>
@@ -7272,7 +7669,7 @@
       </w:rPr>
     </w:lvl>
   </w:abstractNum>
-  <w:abstractNum w:abstractNumId="13">
+  <w:abstractNum w:abstractNumId="14">
     <w:nsid w:val="5F655F46"/>
     <w:multiLevelType w:val="hybridMultilevel"/>
     <w:tmpl w:val="ABC2C602"/>
@@ -7385,7 +7782,7 @@
       </w:rPr>
     </w:lvl>
   </w:abstractNum>
-  <w:abstractNum w:abstractNumId="14">
+  <w:abstractNum w:abstractNumId="15">
     <w:nsid w:val="78EA0301"/>
     <w:multiLevelType w:val="hybridMultilevel"/>
     <w:tmpl w:val="DB6AF1C2"/>
@@ -7499,49 +7896,52 @@
     </w:lvl>
   </w:abstractNum>
   <w:num w:numId="1">
-    <w:abstractNumId w:val="6"/>
+    <w:abstractNumId w:val="7"/>
   </w:num>
   <w:num w:numId="2">
     <w:abstractNumId w:val="0"/>
   </w:num>
   <w:num w:numId="3">
+    <w:abstractNumId w:val="14"/>
+  </w:num>
+  <w:num w:numId="4">
     <w:abstractNumId w:val="13"/>
   </w:num>
-  <w:num w:numId="4">
-    <w:abstractNumId w:val="12"/>
-  </w:num>
   <w:num w:numId="5">
-    <w:abstractNumId w:val="9"/>
+    <w:abstractNumId w:val="10"/>
   </w:num>
   <w:num w:numId="6">
-    <w:abstractNumId w:val="4"/>
+    <w:abstractNumId w:val="5"/>
   </w:num>
   <w:num w:numId="7">
-    <w:abstractNumId w:val="7"/>
+    <w:abstractNumId w:val="8"/>
   </w:num>
   <w:num w:numId="8">
-    <w:abstractNumId w:val="10"/>
+    <w:abstractNumId w:val="11"/>
   </w:num>
   <w:num w:numId="9">
     <w:abstractNumId w:val="1"/>
   </w:num>
   <w:num w:numId="10">
-    <w:abstractNumId w:val="14"/>
+    <w:abstractNumId w:val="15"/>
   </w:num>
   <w:num w:numId="11">
     <w:abstractNumId w:val="2"/>
   </w:num>
   <w:num w:numId="12">
-    <w:abstractNumId w:val="8"/>
+    <w:abstractNumId w:val="9"/>
   </w:num>
   <w:num w:numId="13">
-    <w:abstractNumId w:val="3"/>
+    <w:abstractNumId w:val="4"/>
   </w:num>
   <w:num w:numId="14">
-    <w:abstractNumId w:val="5"/>
+    <w:abstractNumId w:val="6"/>
   </w:num>
   <w:num w:numId="15">
-    <w:abstractNumId w:val="11"/>
+    <w:abstractNumId w:val="12"/>
+  </w:num>
+  <w:num w:numId="16">
+    <w:abstractNumId w:val="3"/>
   </w:num>
 </w:numbering>
 </file>

</xml_diff>